<commit_message>
modification avec user et pw
</commit_message>
<xml_diff>
--- a/Examen/EFCS-H2021.docx
+++ b/Examen/EFCS-H2021.docx
@@ -496,16 +496,15 @@
       </w:r>
       <w:r>
         <w:rPr>
-          <w:highlight w:val="yellow"/>
-          <w:lang w:val="fr-CA"/>
-        </w:rPr>
-        <w:t>AB_CD_EF</w:t>
-      </w:r>
-      <w:r>
-        <w:rPr>
-          <w:lang w:val="fr-CA"/>
-        </w:rPr>
-        <w:t xml:space="preserve">. Installer les </w:t>
+          <w:lang w:val="fr-CA"/>
+        </w:rPr>
+        <w:t>R_L_K.</w:t>
+      </w:r>
+      <w:r>
+        <w:rPr>
+          <w:lang w:val="fr-CA"/>
+        </w:rPr>
+        <w:t xml:space="preserve"> Installer les </w:t>
       </w:r>
       <w:proofErr w:type="spellStart"/>
       <w:r>
@@ -692,19 +691,184 @@
         <w:rPr>
           <w:lang w:val="fr-CA"/>
         </w:rPr>
-        <w:t>Noms des serveurs : web1</w:t>
-      </w:r>
-      <w:r>
-        <w:rPr>
-          <w:lang w:val="fr-CA"/>
-        </w:rPr>
-        <w:t>_#immatriculation</w:t>
-      </w:r>
-      <w:r>
-        <w:rPr>
-          <w:lang w:val="fr-CA"/>
-        </w:rPr>
-        <w:t>, web2 et lb1.</w:t>
+        <w:t xml:space="preserve">Noms des serveurs : </w:t>
+      </w:r>
+    </w:p>
+    <w:p>
+      <w:pPr>
+        <w:pStyle w:val="Bullet1"/>
+        <w:numPr>
+          <w:ilvl w:val="4"/>
+          <w:numId w:val="22"/>
+        </w:numPr>
+        <w:tabs>
+          <w:tab w:val="left" w:pos="360"/>
+        </w:tabs>
+        <w:jc w:val="both"/>
+        <w:rPr>
+          <w:lang w:val="fr-CA"/>
+        </w:rPr>
+      </w:pPr>
+      <w:proofErr w:type="gramStart"/>
+      <w:r>
+        <w:rPr>
+          <w:lang w:val="fr-CA"/>
+        </w:rPr>
+        <w:t>web</w:t>
+      </w:r>
+      <w:proofErr w:type="gramEnd"/>
+      <w:r>
+        <w:rPr>
+          <w:lang w:val="fr-CA"/>
+        </w:rPr>
+        <w:t>1</w:t>
+      </w:r>
+      <w:r>
+        <w:rPr>
+          <w:lang w:val="fr-CA"/>
+        </w:rPr>
+        <w:t>_</w:t>
+      </w:r>
+      <w:r>
+        <w:t>1995717</w:t>
+      </w:r>
+      <w:r>
+        <w:rPr>
+          <w:lang w:val="fr-CA"/>
+        </w:rPr>
+        <w:sym w:font="Wingdings" w:char="F0E0"/>
+      </w:r>
+      <w:r>
+        <w:rPr>
+          <w:lang w:val="fr-CA"/>
+        </w:rPr>
+        <w:t xml:space="preserve"> Keven</w:t>
+      </w:r>
+      <w:r>
+        <w:rPr>
+          <w:lang w:val="fr-CA"/>
+        </w:rPr>
+        <w:t xml:space="preserve">, </w:t>
+      </w:r>
+    </w:p>
+    <w:p>
+      <w:pPr>
+        <w:pStyle w:val="Bullet1"/>
+        <w:numPr>
+          <w:ilvl w:val="4"/>
+          <w:numId w:val="22"/>
+        </w:numPr>
+        <w:tabs>
+          <w:tab w:val="left" w:pos="360"/>
+        </w:tabs>
+        <w:jc w:val="both"/>
+        <w:rPr>
+          <w:lang w:val="fr-CA"/>
+        </w:rPr>
+      </w:pPr>
+      <w:proofErr w:type="gramStart"/>
+      <w:r>
+        <w:rPr>
+          <w:lang w:val="fr-CA"/>
+        </w:rPr>
+        <w:t>web</w:t>
+      </w:r>
+      <w:proofErr w:type="gramEnd"/>
+      <w:r>
+        <w:rPr>
+          <w:lang w:val="fr-CA"/>
+        </w:rPr>
+        <w:t>2</w:t>
+      </w:r>
+      <w:r>
+        <w:rPr>
+          <w:lang w:val="fr-CA"/>
+        </w:rPr>
+        <w:t>_1521797</w:t>
+      </w:r>
+      <w:r>
+        <w:rPr>
+          <w:lang w:val="fr-CA"/>
+        </w:rPr>
+        <w:t xml:space="preserve"> </w:t>
+      </w:r>
+      <w:r>
+        <w:rPr>
+          <w:lang w:val="fr-CA"/>
+        </w:rPr>
+        <w:sym w:font="Wingdings" w:char="F0E0"/>
+      </w:r>
+      <w:r>
+        <w:rPr>
+          <w:lang w:val="fr-CA"/>
+        </w:rPr>
+        <w:t xml:space="preserve"> </w:t>
+      </w:r>
+      <w:proofErr w:type="spellStart"/>
+      <w:r>
+        <w:rPr>
+          <w:lang w:val="fr-CA"/>
+        </w:rPr>
+        <w:t>Léakim</w:t>
+      </w:r>
+      <w:proofErr w:type="spellEnd"/>
+    </w:p>
+    <w:p>
+      <w:pPr>
+        <w:pStyle w:val="Bullet1"/>
+        <w:numPr>
+          <w:ilvl w:val="4"/>
+          <w:numId w:val="22"/>
+        </w:numPr>
+        <w:tabs>
+          <w:tab w:val="left" w:pos="360"/>
+        </w:tabs>
+        <w:jc w:val="both"/>
+        <w:rPr>
+          <w:lang w:val="fr-CA"/>
+        </w:rPr>
+      </w:pPr>
+      <w:proofErr w:type="gramStart"/>
+      <w:r>
+        <w:rPr>
+          <w:lang w:val="fr-CA"/>
+        </w:rPr>
+        <w:lastRenderedPageBreak/>
+        <w:t>lb</w:t>
+      </w:r>
+      <w:proofErr w:type="gramEnd"/>
+      <w:r>
+        <w:rPr>
+          <w:lang w:val="fr-CA"/>
+        </w:rPr>
+        <w:t>1</w:t>
+      </w:r>
+      <w:r>
+        <w:rPr>
+          <w:lang w:val="fr-CA"/>
+        </w:rPr>
+        <w:t>_</w:t>
+      </w:r>
+      <w:r>
+        <w:t>1995544</w:t>
+      </w:r>
+      <w:r>
+        <w:rPr>
+          <w:lang w:val="fr-CA"/>
+        </w:rPr>
+        <w:t xml:space="preserve"> </w:t>
+      </w:r>
+      <w:r>
+        <w:rPr>
+          <w:lang w:val="fr-CA"/>
+        </w:rPr>
+        <w:sym w:font="Wingdings" w:char="F0E0"/>
+      </w:r>
+      <w:r>
+        <w:rPr>
+          <w:lang w:val="fr-CA"/>
+        </w:rPr>
+        <w:t xml:space="preserve"> Raoul</w:t>
       </w:r>
     </w:p>
     <w:p>
@@ -733,6 +897,58 @@
     <w:p>
       <w:pPr>
         <w:pStyle w:val="Bullet1"/>
+        <w:numPr>
+          <w:ilvl w:val="4"/>
+          <w:numId w:val="22"/>
+        </w:numPr>
+        <w:tabs>
+          <w:tab w:val="left" w:pos="360"/>
+        </w:tabs>
+        <w:jc w:val="both"/>
+        <w:rPr>
+          <w:lang w:val="fr-CA"/>
+        </w:rPr>
+      </w:pPr>
+      <w:proofErr w:type="gramStart"/>
+      <w:r>
+        <w:rPr>
+          <w:lang w:val="fr-CA"/>
+        </w:rPr>
+        <w:t>user</w:t>
+      </w:r>
+      <w:proofErr w:type="gramEnd"/>
+    </w:p>
+    <w:p>
+      <w:pPr>
+        <w:pStyle w:val="Bullet1"/>
+        <w:numPr>
+          <w:ilvl w:val="4"/>
+          <w:numId w:val="22"/>
+        </w:numPr>
+        <w:tabs>
+          <w:tab w:val="left" w:pos="360"/>
+        </w:tabs>
+        <w:jc w:val="both"/>
+        <w:rPr>
+          <w:lang w:val="fr-CA"/>
+        </w:rPr>
+      </w:pPr>
+      <w:r>
+        <w:rPr>
+          <w:lang w:val="fr-CA"/>
+        </w:rPr>
+        <w:t>Soleil123</w:t>
+      </w:r>
+      <w:r>
+        <w:rPr>
+          <w:lang w:val="fr-CA"/>
+        </w:rPr>
+        <w:t>!</w:t>
+      </w:r>
+    </w:p>
+    <w:p>
+      <w:pPr>
+        <w:pStyle w:val="Bullet1"/>
         <w:tabs>
           <w:tab w:val="left" w:pos="360"/>
         </w:tabs>
@@ -759,7 +975,6 @@
         <w:rPr>
           <w:lang w:val="fr-CA"/>
         </w:rPr>
-        <w:lastRenderedPageBreak/>
         <w:t xml:space="preserve">Connectez-vous sur chacun des serveurs et vérifiez les adresses </w:t>
       </w:r>
       <w:proofErr w:type="spellStart"/>
@@ -1625,6 +1840,7 @@
         <w:rPr>
           <w:lang w:val="fr-CA"/>
         </w:rPr>
+        <w:lastRenderedPageBreak/>
         <w:t>ansible</w:t>
       </w:r>
       <w:proofErr w:type="gramEnd"/>
@@ -1743,7 +1959,6 @@
         <w:rPr>
           <w:lang w:val="fr-CA"/>
         </w:rPr>
-        <w:lastRenderedPageBreak/>
         <w:t># La commande suivante a le même résultat que la précédente.</w:t>
       </w:r>
     </w:p>
@@ -2487,6 +2702,7 @@
         <w:rPr>
           <w:lang w:val="fr-CA"/>
         </w:rPr>
+        <w:lastRenderedPageBreak/>
         <w:t xml:space="preserve">Étape 1 : Changer les </w:t>
       </w:r>
       <w:proofErr w:type="spellStart"/>
@@ -2691,7 +2907,6 @@
         <w:rPr>
           <w:lang w:val="en-CA"/>
         </w:rPr>
-        <w:lastRenderedPageBreak/>
         <w:t>pour</w:t>
       </w:r>
     </w:p>
@@ -3601,6 +3816,7 @@
         <w:rPr>
           <w:lang w:val="fr-CA"/>
         </w:rPr>
+        <w:lastRenderedPageBreak/>
         <w:t>Partie 3 : Construire notre système</w:t>
       </w:r>
     </w:p>
@@ -3770,7 +3986,6 @@
           <w:szCs w:val="20"/>
           <w:lang w:val="fr-FR"/>
         </w:rPr>
-        <w:lastRenderedPageBreak/>
         <w:t>Voici l’ordre de travail :</w:t>
       </w:r>
     </w:p>
@@ -4680,6 +4895,7 @@
         <w:pStyle w:val="Commandlineindent"/>
       </w:pPr>
       <w:r>
+        <w:lastRenderedPageBreak/>
         <w:t xml:space="preserve">      - name: Apache </w:t>
       </w:r>
       <w:proofErr w:type="spellStart"/>
@@ -4804,7 +5020,6 @@
           <w:szCs w:val="22"/>
           <w:lang w:val="fr-CA"/>
         </w:rPr>
-        <w:lastRenderedPageBreak/>
         <w:t>Étape 2 : Configurer l’application</w:t>
       </w:r>
     </w:p>
@@ -5771,6 +5986,7 @@
         <w:rPr>
           <w:lang w:val="fr-CA"/>
         </w:rPr>
+        <w:lastRenderedPageBreak/>
         <w:t>include</w:t>
       </w:r>
       <w:proofErr w:type="spellEnd"/>
@@ -5997,7 +6213,6 @@
         <w:rPr>
           <w:lang w:val="fr-CA"/>
         </w:rPr>
-        <w:lastRenderedPageBreak/>
         <w:t xml:space="preserve">Vous allez copier un fichier </w:t>
       </w:r>
       <w:proofErr w:type="spellStart"/>
@@ -7433,6 +7648,7 @@
           <w:szCs w:val="22"/>
           <w:lang w:val="fr-CA"/>
         </w:rPr>
+        <w:lastRenderedPageBreak/>
         <w:t>Étape 4 : Mettre ensemble la configuration</w:t>
       </w:r>
     </w:p>
@@ -7603,7 +7819,6 @@
         <w:rPr>
           <w:lang w:val="fr-CA"/>
         </w:rPr>
-        <w:lastRenderedPageBreak/>
         <w:t xml:space="preserve">Créez un </w:t>
       </w:r>
       <w:proofErr w:type="spellStart"/>
@@ -8557,6 +8772,7 @@
               <w:rPr>
                 <w:rFonts w:eastAsia="Arial" w:cs="Arial"/>
               </w:rPr>
+              <w:lastRenderedPageBreak/>
               <w:t>Question 11</w:t>
             </w:r>
           </w:p>
@@ -8775,7 +8991,6 @@
                 <w:szCs w:val="20"/>
                 <w:lang w:val="fr-CA"/>
               </w:rPr>
-              <w:lastRenderedPageBreak/>
               <w:t>00SJ</w:t>
             </w:r>
             <w:r>
@@ -14023,7 +14238,6 @@
   <w:style w:type="character" w:default="1" w:styleId="Policepardfaut">
     <w:name w:val="Default Paragraph Font"/>
     <w:uiPriority w:val="1"/>
-    <w:semiHidden/>
     <w:unhideWhenUsed/>
   </w:style>
   <w:style w:type="table" w:default="1" w:styleId="TableauNormal">

</xml_diff>

<commit_message>
ssh cpie avec les ip add
</commit_message>
<xml_diff>
--- a/Examen/EFCS-H2021.docx
+++ b/Examen/EFCS-H2021.docx
@@ -341,6 +341,60 @@
     </w:p>
     <w:p>
       <w:pPr>
+        <w:rPr>
+          <w:rFonts w:ascii="Segoe UI" w:hAnsi="Segoe UI" w:cs="Segoe UI"/>
+          <w:sz w:val="21"/>
+          <w:szCs w:val="21"/>
+          <w:lang w:val="en-CA" w:eastAsia="fr-CA"/>
+        </w:rPr>
+      </w:pPr>
+      <w:r>
+        <w:rPr>
+          <w:rFonts w:ascii="Segoe UI" w:hAnsi="Segoe UI" w:cs="Segoe UI"/>
+          <w:sz w:val="21"/>
+          <w:szCs w:val="21"/>
+          <w:lang w:val="en-CA" w:eastAsia="fr-CA"/>
+        </w:rPr>
+        <w:lastRenderedPageBreak/>
+        <w:drawing>
+          <wp:inline distT="0" distB="0" distL="0" distR="0" wp14:anchorId="3F959F7D" wp14:editId="07C41539">
+            <wp:extent cx="6400800" cy="4860925"/>
+            <wp:effectExtent l="0" t="0" r="0" b="0"/>
+            <wp:docPr id="2" name="Image 2"/>
+            <wp:cNvGraphicFramePr>
+              <a:graphicFrameLocks xmlns:a="http://schemas.openxmlformats.org/drawingml/2006/main" noChangeAspect="1"/>
+            </wp:cNvGraphicFramePr>
+            <a:graphic xmlns:a="http://schemas.openxmlformats.org/drawingml/2006/main">
+              <a:graphicData uri="http://schemas.openxmlformats.org/drawingml/2006/picture">
+                <pic:pic xmlns:pic="http://schemas.openxmlformats.org/drawingml/2006/picture">
+                  <pic:nvPicPr>
+                    <pic:cNvPr id="1" name=""/>
+                    <pic:cNvPicPr/>
+                  </pic:nvPicPr>
+                  <pic:blipFill>
+                    <a:blip r:embed="rId7"/>
+                    <a:stretch>
+                      <a:fillRect/>
+                    </a:stretch>
+                  </pic:blipFill>
+                  <pic:spPr>
+                    <a:xfrm>
+                      <a:off x="0" y="0"/>
+                      <a:ext cx="6400800" cy="4860925"/>
+                    </a:xfrm>
+                    <a:prstGeom prst="rect">
+                      <a:avLst/>
+                    </a:prstGeom>
+                  </pic:spPr>
+                </pic:pic>
+              </a:graphicData>
+            </a:graphic>
+          </wp:inline>
+        </w:drawing>
+      </w:r>
+    </w:p>
+    <w:p>
+      <w:pPr>
         <w:pStyle w:val="Bullet1"/>
         <w:tabs>
           <w:tab w:val="left" w:pos="360"/>
@@ -348,9 +402,76 @@
         <w:ind w:left="0"/>
         <w:jc w:val="both"/>
         <w:rPr>
-          <w:lang w:val="fr-CA"/>
-        </w:rPr>
-      </w:pPr>
+          <w:lang w:val="en-CA"/>
+        </w:rPr>
+      </w:pPr>
+    </w:p>
+    <w:p>
+      <w:pPr>
+        <w:pStyle w:val="Bullet1"/>
+        <w:tabs>
+          <w:tab w:val="left" w:pos="360"/>
+        </w:tabs>
+        <w:ind w:left="0"/>
+        <w:jc w:val="both"/>
+        <w:rPr>
+          <w:lang w:val="en-CA"/>
+        </w:rPr>
+      </w:pPr>
+      <w:r>
+        <w:rPr>
+          <w:noProof/>
+          <w:lang w:val="en-CA"/>
+        </w:rPr>
+        <w:drawing>
+          <wp:inline distT="0" distB="0" distL="0" distR="0" wp14:anchorId="28649DFD" wp14:editId="782C9229">
+            <wp:extent cx="6393180" cy="1653540"/>
+            <wp:effectExtent l="0" t="0" r="7620" b="3810"/>
+            <wp:docPr id="1" name="Image 1"/>
+            <wp:cNvGraphicFramePr>
+              <a:graphicFrameLocks xmlns:a="http://schemas.openxmlformats.org/drawingml/2006/main" noChangeAspect="1"/>
+            </wp:cNvGraphicFramePr>
+            <a:graphic xmlns:a="http://schemas.openxmlformats.org/drawingml/2006/main">
+              <a:graphicData uri="http://schemas.openxmlformats.org/drawingml/2006/picture">
+                <pic:pic xmlns:pic="http://schemas.openxmlformats.org/drawingml/2006/picture">
+                  <pic:nvPicPr>
+                    <pic:cNvPr id="0" name="Picture 1"/>
+                    <pic:cNvPicPr>
+                      <a:picLocks noChangeAspect="1" noChangeArrowheads="1"/>
+                    </pic:cNvPicPr>
+                  </pic:nvPicPr>
+                  <pic:blipFill>
+                    <a:blip r:embed="rId8">
+                      <a:extLst>
+                        <a:ext uri="{28A0092B-C50C-407E-A947-70E740481C1C}">
+                          <a14:useLocalDpi xmlns:a14="http://schemas.microsoft.com/office/drawing/2010/main" val="0"/>
+                        </a:ext>
+                      </a:extLst>
+                    </a:blip>
+                    <a:srcRect/>
+                    <a:stretch>
+                      <a:fillRect/>
+                    </a:stretch>
+                  </pic:blipFill>
+                  <pic:spPr bwMode="auto">
+                    <a:xfrm>
+                      <a:off x="0" y="0"/>
+                      <a:ext cx="6393180" cy="1653540"/>
+                    </a:xfrm>
+                    <a:prstGeom prst="rect">
+                      <a:avLst/>
+                    </a:prstGeom>
+                    <a:noFill/>
+                    <a:ln>
+                      <a:noFill/>
+                    </a:ln>
+                  </pic:spPr>
+                </pic:pic>
+              </a:graphicData>
+            </a:graphic>
+          </wp:inline>
+        </w:drawing>
+      </w:r>
     </w:p>
     <w:p>
       <w:pPr>
@@ -492,6 +613,7 @@
         <w:rPr>
           <w:lang w:val="fr-CA"/>
         </w:rPr>
+        <w:lastRenderedPageBreak/>
         <w:t xml:space="preserve">Créer un sous-répertoire sous A2020_4361_InstServeurs_CR ayant les initiales de chacun des membres de l’équipe : par exemple </w:t>
       </w:r>
       <w:r>
@@ -833,7 +955,6 @@
         <w:rPr>
           <w:lang w:val="fr-CA"/>
         </w:rPr>
-        <w:lastRenderedPageBreak/>
         <w:t>lb</w:t>
       </w:r>
       <w:proofErr w:type="gramEnd"/>
@@ -1009,21 +1130,7 @@
         <w:rPr>
           <w:lang w:val="fr-CA"/>
         </w:rPr>
-        <w:t xml:space="preserve"> Faire </w:t>
-      </w:r>
-      <w:proofErr w:type="gramStart"/>
-      <w:r>
-        <w:rPr>
-          <w:lang w:val="fr-CA"/>
-        </w:rPr>
-        <w:t>des ping</w:t>
-      </w:r>
-      <w:proofErr w:type="gramEnd"/>
-      <w:r>
-        <w:rPr>
-          <w:lang w:val="fr-CA"/>
-        </w:rPr>
-        <w:t>.</w:t>
+        <w:t xml:space="preserve"> </w:t>
       </w:r>
     </w:p>
     <w:p>
@@ -1151,6 +1258,524 @@
     </w:p>
     <w:p>
       <w:pPr>
+        <w:pStyle w:val="Bullet1"/>
+        <w:tabs>
+          <w:tab w:val="left" w:pos="360"/>
+        </w:tabs>
+        <w:ind w:left="0"/>
+        <w:jc w:val="both"/>
+        <w:rPr>
+          <w:lang w:val="en-CA"/>
+        </w:rPr>
+      </w:pPr>
+      <w:r>
+        <w:rPr>
+          <w:lang w:val="en-CA"/>
+        </w:rPr>
+        <w:t>//Dans Web2</w:t>
+      </w:r>
+    </w:p>
+    <w:p>
+      <w:pPr>
+        <w:pStyle w:val="Bullet1"/>
+        <w:tabs>
+          <w:tab w:val="left" w:pos="360"/>
+        </w:tabs>
+        <w:ind w:left="0"/>
+        <w:jc w:val="both"/>
+        <w:rPr>
+          <w:lang w:val="en-CA"/>
+        </w:rPr>
+      </w:pPr>
+      <w:proofErr w:type="spellStart"/>
+      <w:r>
+        <w:rPr>
+          <w:lang w:val="en-CA"/>
+        </w:rPr>
+        <w:t>ssh</w:t>
+      </w:r>
+      <w:proofErr w:type="spellEnd"/>
+      <w:r>
+        <w:rPr>
+          <w:lang w:val="en-CA"/>
+        </w:rPr>
+        <w:t xml:space="preserve">-keygen -t ed25519 -C </w:t>
+      </w:r>
+      <w:hyperlink r:id="rId9" w:history="1">
+        <w:r>
+          <w:rPr>
+            <w:rStyle w:val="Lienhypertexte"/>
+            <w:lang w:val="en-CA"/>
+          </w:rPr>
+          <w:t>“</w:t>
+        </w:r>
+        <w:proofErr w:type="spellStart"/>
+        <w:r>
+          <w:rPr>
+            <w:rStyle w:val="Lienhypertexte"/>
+            <w:lang w:val="en-CA"/>
+          </w:rPr>
+          <w:t>serv</w:t>
+        </w:r>
+        <w:r>
+          <w:rPr>
+            <w:rStyle w:val="Lienhypertexte"/>
+            <w:lang w:val="en-CA"/>
+          </w:rPr>
+          <w:t>eur</w:t>
+        </w:r>
+        <w:proofErr w:type="spellEnd"/>
+        <w:r>
+          <w:rPr>
+            <w:rStyle w:val="Lienhypertexte"/>
+            <w:lang w:val="en-CA"/>
+          </w:rPr>
+          <w:t xml:space="preserve"> web2</w:t>
+        </w:r>
+        <w:r>
+          <w:rPr>
+            <w:rStyle w:val="Lienhypertexte"/>
+            <w:lang w:val="en-CA"/>
+          </w:rPr>
+          <w:t>”</w:t>
+        </w:r>
+      </w:hyperlink>
+    </w:p>
+    <w:p>
+      <w:pPr>
+        <w:pStyle w:val="Bullet1"/>
+        <w:tabs>
+          <w:tab w:val="left" w:pos="360"/>
+        </w:tabs>
+        <w:ind w:left="0"/>
+        <w:jc w:val="both"/>
+        <w:rPr>
+          <w:lang w:val="en-CA"/>
+        </w:rPr>
+      </w:pPr>
+    </w:p>
+    <w:p>
+      <w:pPr>
+        <w:pStyle w:val="Bullet1"/>
+        <w:tabs>
+          <w:tab w:val="left" w:pos="360"/>
+        </w:tabs>
+        <w:ind w:left="0"/>
+        <w:jc w:val="both"/>
+        <w:rPr>
+          <w:lang w:val="en-CA"/>
+        </w:rPr>
+      </w:pPr>
+      <w:r>
+        <w:rPr>
+          <w:lang w:val="en-CA"/>
+        </w:rPr>
+        <w:t>//Dans client</w:t>
+      </w:r>
+    </w:p>
+    <w:p>
+      <w:pPr>
+        <w:rPr>
+          <w:rFonts w:ascii="Segoe UI" w:hAnsi="Segoe UI" w:cs="Segoe UI"/>
+          <w:sz w:val="21"/>
+          <w:szCs w:val="21"/>
+          <w:lang w:val="en-CA" w:eastAsia="fr-CA"/>
+        </w:rPr>
+      </w:pPr>
+      <w:proofErr w:type="spellStart"/>
+      <w:r>
+        <w:rPr>
+          <w:rFonts w:ascii="Segoe UI" w:hAnsi="Segoe UI" w:cs="Segoe UI"/>
+          <w:sz w:val="21"/>
+          <w:szCs w:val="21"/>
+          <w:lang w:val="en-CA" w:eastAsia="fr-CA"/>
+        </w:rPr>
+        <w:t>ssh</w:t>
+      </w:r>
+      <w:proofErr w:type="spellEnd"/>
+      <w:r>
+        <w:rPr>
+          <w:rFonts w:ascii="Segoe UI" w:hAnsi="Segoe UI" w:cs="Segoe UI"/>
+          <w:sz w:val="21"/>
+          <w:szCs w:val="21"/>
+          <w:lang w:val="en-CA" w:eastAsia="fr-CA"/>
+        </w:rPr>
+        <w:t>-copy-id -</w:t>
+      </w:r>
+      <w:proofErr w:type="spellStart"/>
+      <w:r>
+        <w:rPr>
+          <w:rFonts w:ascii="Segoe UI" w:hAnsi="Segoe UI" w:cs="Segoe UI"/>
+          <w:sz w:val="21"/>
+          <w:szCs w:val="21"/>
+          <w:lang w:val="en-CA" w:eastAsia="fr-CA"/>
+        </w:rPr>
+        <w:t>i</w:t>
+      </w:r>
+      <w:proofErr w:type="spellEnd"/>
+      <w:r>
+        <w:rPr>
+          <w:rFonts w:ascii="Segoe UI" w:hAnsi="Segoe UI" w:cs="Segoe UI"/>
+          <w:sz w:val="21"/>
+          <w:szCs w:val="21"/>
+          <w:lang w:val="en-CA" w:eastAsia="fr-CA"/>
+        </w:rPr>
+        <w:t xml:space="preserve"> ~/</w:t>
+      </w:r>
+      <w:proofErr w:type="spellStart"/>
+      <w:r>
+        <w:rPr>
+          <w:rFonts w:ascii="Segoe UI" w:hAnsi="Segoe UI" w:cs="Segoe UI"/>
+          <w:sz w:val="21"/>
+          <w:szCs w:val="21"/>
+          <w:lang w:val="en-CA" w:eastAsia="fr-CA"/>
+        </w:rPr>
+        <w:t>ssh</w:t>
+      </w:r>
+      <w:proofErr w:type="spellEnd"/>
+      <w:r>
+        <w:rPr>
+          <w:rFonts w:ascii="Segoe UI" w:hAnsi="Segoe UI" w:cs="Segoe UI"/>
+          <w:sz w:val="21"/>
+          <w:szCs w:val="21"/>
+          <w:lang w:val="en-CA" w:eastAsia="fr-CA"/>
+        </w:rPr>
+        <w:t xml:space="preserve">/id_ed25519 </w:t>
+      </w:r>
+      <w:r>
+        <w:rPr>
+          <w:rFonts w:ascii="Segoe UI" w:hAnsi="Segoe UI" w:cs="Segoe UI"/>
+          <w:sz w:val="21"/>
+          <w:szCs w:val="21"/>
+          <w:lang w:val="en-CA" w:eastAsia="fr-CA"/>
+        </w:rPr>
+        <w:t>web1</w:t>
+      </w:r>
+      <w:r>
+        <w:rPr>
+          <w:rFonts w:ascii="Segoe UI" w:hAnsi="Segoe UI" w:cs="Segoe UI"/>
+          <w:sz w:val="21"/>
+          <w:szCs w:val="21"/>
+          <w:lang w:val="en-CA" w:eastAsia="fr-CA"/>
+        </w:rPr>
+        <w:t>@</w:t>
+      </w:r>
+      <w:r>
+        <w:rPr>
+          <w:rFonts w:ascii="Segoe UI" w:hAnsi="Segoe UI" w:cs="Segoe UI"/>
+          <w:sz w:val="21"/>
+          <w:szCs w:val="21"/>
+          <w:lang w:val="en-CA" w:eastAsia="fr-CA"/>
+        </w:rPr>
+        <w:t>10.100.1.</w:t>
+      </w:r>
+      <w:r>
+        <w:rPr>
+          <w:rFonts w:ascii="Segoe UI" w:hAnsi="Segoe UI" w:cs="Segoe UI"/>
+          <w:sz w:val="21"/>
+          <w:szCs w:val="21"/>
+          <w:lang w:val="en-CA" w:eastAsia="fr-CA"/>
+        </w:rPr>
+        <w:t>104</w:t>
+      </w:r>
+    </w:p>
+    <w:p>
+      <w:pPr>
+        <w:rPr>
+          <w:rFonts w:ascii="Segoe UI" w:hAnsi="Segoe UI" w:cs="Segoe UI"/>
+          <w:sz w:val="21"/>
+          <w:szCs w:val="21"/>
+          <w:lang w:val="en-CA" w:eastAsia="fr-CA"/>
+        </w:rPr>
+      </w:pPr>
+    </w:p>
+    <w:p>
+      <w:pPr>
+        <w:rPr>
+          <w:rFonts w:ascii="Segoe UI" w:hAnsi="Segoe UI" w:cs="Segoe UI"/>
+          <w:sz w:val="21"/>
+          <w:szCs w:val="21"/>
+          <w:lang w:val="en-CA" w:eastAsia="fr-CA"/>
+        </w:rPr>
+      </w:pPr>
+      <w:proofErr w:type="spellStart"/>
+      <w:r>
+        <w:rPr>
+          <w:rFonts w:ascii="Segoe UI" w:hAnsi="Segoe UI" w:cs="Segoe UI"/>
+          <w:sz w:val="21"/>
+          <w:szCs w:val="21"/>
+          <w:lang w:val="en-CA" w:eastAsia="fr-CA"/>
+        </w:rPr>
+        <w:t>ssh</w:t>
+      </w:r>
+      <w:proofErr w:type="spellEnd"/>
+      <w:r>
+        <w:rPr>
+          <w:rFonts w:ascii="Segoe UI" w:hAnsi="Segoe UI" w:cs="Segoe UI"/>
+          <w:sz w:val="21"/>
+          <w:szCs w:val="21"/>
+          <w:lang w:val="en-CA" w:eastAsia="fr-CA"/>
+        </w:rPr>
+        <w:t>-copy-id -</w:t>
+      </w:r>
+      <w:proofErr w:type="spellStart"/>
+      <w:r>
+        <w:rPr>
+          <w:rFonts w:ascii="Segoe UI" w:hAnsi="Segoe UI" w:cs="Segoe UI"/>
+          <w:sz w:val="21"/>
+          <w:szCs w:val="21"/>
+          <w:lang w:val="en-CA" w:eastAsia="fr-CA"/>
+        </w:rPr>
+        <w:t>i</w:t>
+      </w:r>
+      <w:proofErr w:type="spellEnd"/>
+      <w:r>
+        <w:rPr>
+          <w:rFonts w:ascii="Segoe UI" w:hAnsi="Segoe UI" w:cs="Segoe UI"/>
+          <w:sz w:val="21"/>
+          <w:szCs w:val="21"/>
+          <w:lang w:val="en-CA" w:eastAsia="fr-CA"/>
+        </w:rPr>
+        <w:t xml:space="preserve"> ~/</w:t>
+      </w:r>
+      <w:proofErr w:type="spellStart"/>
+      <w:r>
+        <w:rPr>
+          <w:rFonts w:ascii="Segoe UI" w:hAnsi="Segoe UI" w:cs="Segoe UI"/>
+          <w:sz w:val="21"/>
+          <w:szCs w:val="21"/>
+          <w:lang w:val="en-CA" w:eastAsia="fr-CA"/>
+        </w:rPr>
+        <w:t>ssh</w:t>
+      </w:r>
+      <w:proofErr w:type="spellEnd"/>
+      <w:r>
+        <w:rPr>
+          <w:rFonts w:ascii="Segoe UI" w:hAnsi="Segoe UI" w:cs="Segoe UI"/>
+          <w:sz w:val="21"/>
+          <w:szCs w:val="21"/>
+          <w:lang w:val="en-CA" w:eastAsia="fr-CA"/>
+        </w:rPr>
+        <w:t xml:space="preserve">/id_ed25519 </w:t>
+      </w:r>
+      <w:r>
+        <w:rPr>
+          <w:rFonts w:ascii="Segoe UI" w:hAnsi="Segoe UI" w:cs="Segoe UI"/>
+          <w:sz w:val="21"/>
+          <w:szCs w:val="21"/>
+          <w:lang w:val="en-CA" w:eastAsia="fr-CA"/>
+        </w:rPr>
+        <w:t>web2</w:t>
+      </w:r>
+      <w:r>
+        <w:rPr>
+          <w:rFonts w:ascii="Segoe UI" w:hAnsi="Segoe UI" w:cs="Segoe UI"/>
+          <w:sz w:val="21"/>
+          <w:szCs w:val="21"/>
+          <w:lang w:val="en-CA" w:eastAsia="fr-CA"/>
+        </w:rPr>
+        <w:t>@</w:t>
+      </w:r>
+      <w:r>
+        <w:rPr>
+          <w:rFonts w:ascii="Segoe UI" w:hAnsi="Segoe UI" w:cs="Segoe UI"/>
+          <w:sz w:val="21"/>
+          <w:szCs w:val="21"/>
+          <w:lang w:val="en-CA" w:eastAsia="fr-CA"/>
+        </w:rPr>
+        <w:t>10.100.1.166</w:t>
+      </w:r>
+    </w:p>
+    <w:p>
+      <w:pPr>
+        <w:rPr>
+          <w:rFonts w:ascii="Segoe UI" w:hAnsi="Segoe UI" w:cs="Segoe UI"/>
+          <w:sz w:val="21"/>
+          <w:szCs w:val="21"/>
+          <w:lang w:val="en-CA" w:eastAsia="fr-CA"/>
+        </w:rPr>
+      </w:pPr>
+      <w:proofErr w:type="spellStart"/>
+      <w:r>
+        <w:rPr>
+          <w:rFonts w:ascii="Segoe UI" w:hAnsi="Segoe UI" w:cs="Segoe UI"/>
+          <w:sz w:val="21"/>
+          <w:szCs w:val="21"/>
+          <w:lang w:val="en-CA" w:eastAsia="fr-CA"/>
+        </w:rPr>
+        <w:t>ssh</w:t>
+      </w:r>
+      <w:proofErr w:type="spellEnd"/>
+      <w:r>
+        <w:rPr>
+          <w:rFonts w:ascii="Segoe UI" w:hAnsi="Segoe UI" w:cs="Segoe UI"/>
+          <w:sz w:val="21"/>
+          <w:szCs w:val="21"/>
+          <w:lang w:val="en-CA" w:eastAsia="fr-CA"/>
+        </w:rPr>
+        <w:t>-copy-id -</w:t>
+      </w:r>
+      <w:proofErr w:type="spellStart"/>
+      <w:r>
+        <w:rPr>
+          <w:rFonts w:ascii="Segoe UI" w:hAnsi="Segoe UI" w:cs="Segoe UI"/>
+          <w:sz w:val="21"/>
+          <w:szCs w:val="21"/>
+          <w:lang w:val="en-CA" w:eastAsia="fr-CA"/>
+        </w:rPr>
+        <w:t>i</w:t>
+      </w:r>
+      <w:proofErr w:type="spellEnd"/>
+      <w:r>
+        <w:rPr>
+          <w:rFonts w:ascii="Segoe UI" w:hAnsi="Segoe UI" w:cs="Segoe UI"/>
+          <w:sz w:val="21"/>
+          <w:szCs w:val="21"/>
+          <w:lang w:val="en-CA" w:eastAsia="fr-CA"/>
+        </w:rPr>
+        <w:t xml:space="preserve"> ~/</w:t>
+      </w:r>
+      <w:proofErr w:type="spellStart"/>
+      <w:r>
+        <w:rPr>
+          <w:rFonts w:ascii="Segoe UI" w:hAnsi="Segoe UI" w:cs="Segoe UI"/>
+          <w:sz w:val="21"/>
+          <w:szCs w:val="21"/>
+          <w:lang w:val="en-CA" w:eastAsia="fr-CA"/>
+        </w:rPr>
+        <w:t>ssh</w:t>
+      </w:r>
+      <w:proofErr w:type="spellEnd"/>
+      <w:r>
+        <w:rPr>
+          <w:rFonts w:ascii="Segoe UI" w:hAnsi="Segoe UI" w:cs="Segoe UI"/>
+          <w:sz w:val="21"/>
+          <w:szCs w:val="21"/>
+          <w:lang w:val="en-CA" w:eastAsia="fr-CA"/>
+        </w:rPr>
+        <w:t xml:space="preserve">/id_ed25519 </w:t>
+      </w:r>
+      <w:r>
+        <w:rPr>
+          <w:rFonts w:ascii="Segoe UI" w:hAnsi="Segoe UI" w:cs="Segoe UI"/>
+          <w:sz w:val="21"/>
+          <w:szCs w:val="21"/>
+          <w:lang w:val="en-CA" w:eastAsia="fr-CA"/>
+        </w:rPr>
+        <w:t>lb</w:t>
+      </w:r>
+      <w:r>
+        <w:rPr>
+          <w:rFonts w:ascii="Segoe UI" w:hAnsi="Segoe UI" w:cs="Segoe UI"/>
+          <w:sz w:val="21"/>
+          <w:szCs w:val="21"/>
+          <w:lang w:val="en-CA" w:eastAsia="fr-CA"/>
+        </w:rPr>
+        <w:t>1</w:t>
+      </w:r>
+      <w:r>
+        <w:rPr>
+          <w:rFonts w:ascii="Segoe UI" w:hAnsi="Segoe UI" w:cs="Segoe UI"/>
+          <w:sz w:val="21"/>
+          <w:szCs w:val="21"/>
+          <w:lang w:val="en-CA" w:eastAsia="fr-CA"/>
+        </w:rPr>
+        <w:t>@</w:t>
+      </w:r>
+      <w:r>
+        <w:rPr>
+          <w:rFonts w:ascii="Segoe UI" w:hAnsi="Segoe UI" w:cs="Segoe UI"/>
+          <w:sz w:val="21"/>
+          <w:szCs w:val="21"/>
+          <w:lang w:val="en-CA" w:eastAsia="fr-CA"/>
+        </w:rPr>
+        <w:t>10.100.1.</w:t>
+      </w:r>
+      <w:r>
+        <w:rPr>
+          <w:rFonts w:ascii="Segoe UI" w:hAnsi="Segoe UI" w:cs="Segoe UI"/>
+          <w:sz w:val="21"/>
+          <w:szCs w:val="21"/>
+          <w:lang w:val="en-CA" w:eastAsia="fr-CA"/>
+        </w:rPr>
+        <w:t>62</w:t>
+      </w:r>
+    </w:p>
+    <w:p>
+      <w:pPr>
+        <w:rPr>
+          <w:rFonts w:ascii="Segoe UI" w:hAnsi="Segoe UI" w:cs="Segoe UI"/>
+          <w:sz w:val="21"/>
+          <w:szCs w:val="21"/>
+          <w:lang w:val="en-CA" w:eastAsia="fr-CA"/>
+        </w:rPr>
+      </w:pPr>
+    </w:p>
+    <w:p>
+      <w:pPr>
+        <w:rPr>
+          <w:rFonts w:ascii="Segoe UI" w:hAnsi="Segoe UI" w:cs="Segoe UI"/>
+          <w:sz w:val="21"/>
+          <w:szCs w:val="21"/>
+          <w:lang w:val="en-CA" w:eastAsia="fr-CA"/>
+        </w:rPr>
+      </w:pPr>
+      <w:r>
+        <w:rPr>
+          <w:rFonts w:ascii="Segoe UI" w:hAnsi="Segoe UI" w:cs="Segoe UI"/>
+          <w:sz w:val="21"/>
+          <w:szCs w:val="21"/>
+          <w:lang w:val="en-CA" w:eastAsia="fr-CA"/>
+        </w:rPr>
+        <w:drawing>
+          <wp:inline distT="0" distB="0" distL="0" distR="0" wp14:anchorId="50497A2B" wp14:editId="2DE09705">
+            <wp:extent cx="6400800" cy="1743710"/>
+            <wp:effectExtent l="0" t="0" r="0" b="8890"/>
+            <wp:docPr id="3" name="Image 3"/>
+            <wp:cNvGraphicFramePr>
+              <a:graphicFrameLocks xmlns:a="http://schemas.openxmlformats.org/drawingml/2006/main" noChangeAspect="1"/>
+            </wp:cNvGraphicFramePr>
+            <a:graphic xmlns:a="http://schemas.openxmlformats.org/drawingml/2006/main">
+              <a:graphicData uri="http://schemas.openxmlformats.org/drawingml/2006/picture">
+                <pic:pic xmlns:pic="http://schemas.openxmlformats.org/drawingml/2006/picture">
+                  <pic:nvPicPr>
+                    <pic:cNvPr id="1" name=""/>
+                    <pic:cNvPicPr/>
+                  </pic:nvPicPr>
+                  <pic:blipFill>
+                    <a:blip r:embed="rId10"/>
+                    <a:stretch>
+                      <a:fillRect/>
+                    </a:stretch>
+                  </pic:blipFill>
+                  <pic:spPr>
+                    <a:xfrm>
+                      <a:off x="0" y="0"/>
+                      <a:ext cx="6400800" cy="1743710"/>
+                    </a:xfrm>
+                    <a:prstGeom prst="rect">
+                      <a:avLst/>
+                    </a:prstGeom>
+                  </pic:spPr>
+                </pic:pic>
+              </a:graphicData>
+            </a:graphic>
+          </wp:inline>
+        </w:drawing>
+      </w:r>
+    </w:p>
+    <w:p>
+      <w:pPr>
+        <w:rPr>
+          <w:rFonts w:ascii="Segoe UI" w:hAnsi="Segoe UI" w:cs="Segoe UI"/>
+          <w:sz w:val="21"/>
+          <w:szCs w:val="21"/>
+          <w:lang w:val="en-CA" w:eastAsia="fr-CA"/>
+        </w:rPr>
+      </w:pPr>
+    </w:p>
+    <w:p>
+      <w:pPr>
         <w:pStyle w:val="Substepalpha"/>
         <w:numPr>
           <w:ilvl w:val="0"/>
@@ -1488,6 +2113,52 @@
       <w:pPr>
         <w:pStyle w:val="Commandlineindent"/>
       </w:pPr>
+      <w:r>
+        <w:t xml:space="preserve">web1 </w:t>
+      </w:r>
+      <w:proofErr w:type="spellStart"/>
+      <w:r>
+        <w:t>ansible_host</w:t>
+      </w:r>
+      <w:proofErr w:type="spellEnd"/>
+      <w:r>
+        <w:t>=192.168.210.51</w:t>
+      </w:r>
+    </w:p>
+    <w:p>
+      <w:pPr>
+        <w:pStyle w:val="Commandlineindent"/>
+      </w:pPr>
+      <w:r>
+        <w:t>web</w:t>
+      </w:r>
+      <w:r>
+        <w:t>2</w:t>
+      </w:r>
+      <w:r>
+        <w:t xml:space="preserve"> </w:t>
+      </w:r>
+      <w:proofErr w:type="spellStart"/>
+      <w:r>
+        <w:t>ansible_host</w:t>
+      </w:r>
+      <w:proofErr w:type="spellEnd"/>
+      <w:r>
+        <w:t>=</w:t>
+      </w:r>
+      <w:r>
+        <w:t>10.100.1.166</w:t>
+      </w:r>
+    </w:p>
+    <w:p>
+      <w:pPr>
+        <w:pStyle w:val="Commandlineindent"/>
+      </w:pPr>
+    </w:p>
+    <w:p>
+      <w:pPr>
+        <w:pStyle w:val="Commandlineindent"/>
+      </w:pPr>
     </w:p>
     <w:p>
       <w:pPr>
@@ -1840,7 +2511,6 @@
         <w:rPr>
           <w:lang w:val="fr-CA"/>
         </w:rPr>
-        <w:lastRenderedPageBreak/>
         <w:t>ansible</w:t>
       </w:r>
       <w:proofErr w:type="gramEnd"/>
@@ -2702,7 +3372,6 @@
         <w:rPr>
           <w:lang w:val="fr-CA"/>
         </w:rPr>
-        <w:lastRenderedPageBreak/>
         <w:t xml:space="preserve">Étape 1 : Changer les </w:t>
       </w:r>
       <w:proofErr w:type="spellStart"/>
@@ -3114,6 +3783,7 @@
         <w:rPr>
           <w:lang w:val="fr-CA"/>
         </w:rPr>
+        <w:lastRenderedPageBreak/>
         <w:t xml:space="preserve">Vous pouvez maintenant essayer de nouveau le </w:t>
       </w:r>
       <w:proofErr w:type="spellStart"/>
@@ -3816,7 +4486,6 @@
         <w:rPr>
           <w:lang w:val="fr-CA"/>
         </w:rPr>
-        <w:lastRenderedPageBreak/>
         <w:t>Partie 3 : Construire notre système</w:t>
       </w:r>
     </w:p>
@@ -4138,6 +4807,7 @@
           <w:szCs w:val="20"/>
           <w:lang w:val="fr-FR"/>
         </w:rPr>
+        <w:lastRenderedPageBreak/>
         <w:t>Configurer l’application</w:t>
       </w:r>
     </w:p>
@@ -4895,7 +5565,6 @@
         <w:pStyle w:val="Commandlineindent"/>
       </w:pPr>
       <w:r>
-        <w:lastRenderedPageBreak/>
         <w:t xml:space="preserve">      - name: Apache </w:t>
       </w:r>
       <w:proofErr w:type="spellStart"/>
@@ -5130,6 +5799,7 @@
         <w:rPr>
           <w:lang w:val="fr-CA"/>
         </w:rPr>
+        <w:lastRenderedPageBreak/>
         <w:t xml:space="preserve">  </w:t>
       </w:r>
       <w:proofErr w:type="spellStart"/>
@@ -5986,7 +6656,6 @@
         <w:rPr>
           <w:lang w:val="fr-CA"/>
         </w:rPr>
-        <w:lastRenderedPageBreak/>
         <w:t>include</w:t>
       </w:r>
       <w:proofErr w:type="spellEnd"/>
@@ -7648,7 +8317,6 @@
           <w:szCs w:val="22"/>
           <w:lang w:val="fr-CA"/>
         </w:rPr>
-        <w:lastRenderedPageBreak/>
         <w:t>Étape 4 : Mettre ensemble la configuration</w:t>
       </w:r>
     </w:p>
@@ -7984,6 +8652,7 @@
         <w:rPr>
           <w:lang w:val="fr-CA"/>
         </w:rPr>
+        <w:lastRenderedPageBreak/>
         <w:t>Ouvrez un navigateur et accéder à l’adresse du répartiteur de charge lb1, à chaque rafraîchissement vous accédez aux serveurs Web en round robin.</w:t>
       </w:r>
     </w:p>
@@ -8772,7 +9441,6 @@
               <w:rPr>
                 <w:rFonts w:eastAsia="Arial" w:cs="Arial"/>
               </w:rPr>
-              <w:lastRenderedPageBreak/>
               <w:t>Question 11</w:t>
             </w:r>
           </w:p>
@@ -9256,6 +9924,7 @@
                 <w:bCs/>
                 <w:lang w:val="fr-CA"/>
               </w:rPr>
+              <w:lastRenderedPageBreak/>
               <w:t>00SJ # 3</w:t>
             </w:r>
             <w:r>
@@ -9328,7 +9997,7 @@
           <w:lang w:val="fr-CA"/>
         </w:rPr>
       </w:pPr>
-      <w:hyperlink r:id="rId7" w:history="1">
+      <w:hyperlink r:id="rId11" w:history="1">
         <w:r>
           <w:rPr>
             <w:rStyle w:val="Lienhypertexte"/>
@@ -9346,7 +10015,7 @@
           <w:lang w:val="fr-CA"/>
         </w:rPr>
       </w:pPr>
-      <w:hyperlink r:id="rId8" w:history="1">
+      <w:hyperlink r:id="rId12" w:history="1">
         <w:r>
           <w:rPr>
             <w:rStyle w:val="Lienhypertexte"/>
@@ -9371,7 +10040,7 @@
           <w:lang w:val="fr-CA"/>
         </w:rPr>
       </w:pPr>
-      <w:hyperlink r:id="rId9" w:history="1">
+      <w:hyperlink r:id="rId13" w:history="1">
         <w:r>
           <w:rPr>
             <w:rStyle w:val="Lienhypertexte"/>
@@ -9396,7 +10065,7 @@
           <w:lang w:val="fr-CA"/>
         </w:rPr>
       </w:pPr>
-      <w:hyperlink r:id="rId10" w:history="1">
+      <w:hyperlink r:id="rId14" w:history="1">
         <w:r>
           <w:rPr>
             <w:rStyle w:val="Lienhypertexte"/>
@@ -9421,7 +10090,7 @@
           <w:lang w:val="fr-CA"/>
         </w:rPr>
       </w:pPr>
-      <w:hyperlink r:id="rId11" w:history="1">
+      <w:hyperlink r:id="rId15" w:history="1">
         <w:r>
           <w:rPr>
             <w:rStyle w:val="Lienhypertexte"/>
@@ -9446,7 +10115,7 @@
           <w:lang w:val="fr-CA"/>
         </w:rPr>
       </w:pPr>
-      <w:hyperlink r:id="rId12" w:history="1">
+      <w:hyperlink r:id="rId16" w:history="1">
         <w:r>
           <w:rPr>
             <w:rStyle w:val="Lienhypertexte"/>
@@ -9470,7 +10139,7 @@
           <w:lang w:val="fr-CA"/>
         </w:rPr>
       </w:pPr>
-      <w:hyperlink r:id="rId13" w:history="1">
+      <w:hyperlink r:id="rId17" w:history="1">
         <w:r>
           <w:rPr>
             <w:rStyle w:val="Lienhypertexte"/>
@@ -9495,10 +10164,10 @@
       </w:pPr>
     </w:p>
     <w:sectPr>
-      <w:headerReference w:type="default" r:id="rId14"/>
-      <w:footerReference w:type="default" r:id="rId15"/>
-      <w:headerReference w:type="first" r:id="rId16"/>
-      <w:footerReference w:type="first" r:id="rId17"/>
+      <w:headerReference w:type="default" r:id="rId18"/>
+      <w:footerReference w:type="default" r:id="rId19"/>
+      <w:headerReference w:type="first" r:id="rId20"/>
+      <w:footerReference w:type="first" r:id="rId21"/>
       <w:endnotePr>
         <w:numFmt w:val="decimal"/>
       </w:endnotePr>
@@ -15568,6 +16237,18 @@
       </w:tblBorders>
     </w:tblPr>
   </w:style>
+  <w:style w:type="character" w:styleId="Mentionnonrsolue">
+    <w:name w:val="Unresolved Mention"/>
+    <w:basedOn w:val="Policepardfaut"/>
+    <w:uiPriority w:val="99"/>
+    <w:semiHidden/>
+    <w:unhideWhenUsed/>
+    <w:rsid w:val="00785E98"/>
+    <w:rPr>
+      <w:color w:val="605E5C"/>
+      <w:shd w:val="clear" w:color="auto" w:fill="E1DFDD"/>
+    </w:rPr>
+  </w:style>
 </w:styles>
 </file>
 

</xml_diff>

<commit_message>
derniere modification des ip add
</commit_message>
<xml_diff>
--- a/Examen/EFCS-H2021.docx
+++ b/Examen/EFCS-H2021.docx
@@ -1422,7 +1422,6 @@
         </w:rPr>
         <w:t xml:space="preserve"> ~/</w:t>
       </w:r>
-      <w:proofErr w:type="spellStart"/>
       <w:r>
         <w:rPr>
           <w:rFonts w:ascii="Segoe UI" w:hAnsi="Segoe UI" w:cs="Segoe UI"/>
@@ -1430,9 +1429,9 @@
           <w:szCs w:val="21"/>
           <w:lang w:val="en-CA" w:eastAsia="fr-CA"/>
         </w:rPr>
-        <w:t>ssh</w:t>
-      </w:r>
-      <w:proofErr w:type="spellEnd"/>
+        <w:t>.</w:t>
+      </w:r>
+      <w:proofErr w:type="spellStart"/>
       <w:r>
         <w:rPr>
           <w:rFonts w:ascii="Segoe UI" w:hAnsi="Segoe UI" w:cs="Segoe UI"/>
@@ -1440,8 +1439,9 @@
           <w:szCs w:val="21"/>
           <w:lang w:val="en-CA" w:eastAsia="fr-CA"/>
         </w:rPr>
-        <w:t xml:space="preserve">/id_ed25519 </w:t>
-      </w:r>
+        <w:t>ssh</w:t>
+      </w:r>
+      <w:proofErr w:type="spellEnd"/>
       <w:r>
         <w:rPr>
           <w:rFonts w:ascii="Segoe UI" w:hAnsi="Segoe UI" w:cs="Segoe UI"/>
@@ -1449,26 +1449,71 @@
           <w:szCs w:val="21"/>
           <w:lang w:val="en-CA" w:eastAsia="fr-CA"/>
         </w:rPr>
-        <w:t>web1</w:t>
-      </w:r>
-      <w:r>
+        <w:t xml:space="preserve">/id_ed25519 </w:t>
+      </w:r>
+      <w:hyperlink r:id="rId10" w:history="1">
+        <w:r>
+          <w:rPr>
+            <w:rStyle w:val="Lienhypertexte"/>
+            <w:rFonts w:ascii="Segoe UI" w:hAnsi="Segoe UI" w:cs="Segoe UI"/>
+            <w:sz w:val="21"/>
+            <w:szCs w:val="21"/>
+            <w:lang w:val="en-CA" w:eastAsia="fr-CA"/>
+          </w:rPr>
+          <w:t>user</w:t>
+        </w:r>
+        <w:r>
+          <w:rPr>
+            <w:rStyle w:val="Lienhypertexte"/>
+            <w:rFonts w:ascii="Segoe UI" w:hAnsi="Segoe UI" w:cs="Segoe UI"/>
+            <w:sz w:val="21"/>
+            <w:szCs w:val="21"/>
+            <w:lang w:val="en-CA" w:eastAsia="fr-CA"/>
+          </w:rPr>
+          <w:t>@</w:t>
+        </w:r>
+        <w:r>
+          <w:rPr>
+            <w:rStyle w:val="Lienhypertexte"/>
+            <w:rFonts w:ascii="Segoe UI" w:hAnsi="Segoe UI" w:cs="Segoe UI"/>
+            <w:sz w:val="21"/>
+            <w:szCs w:val="21"/>
+            <w:lang w:val="en-CA" w:eastAsia="fr-CA"/>
+          </w:rPr>
+          <w:t>10.100.1.</w:t>
+        </w:r>
+        <w:r>
+          <w:rPr>
+            <w:rStyle w:val="Lienhypertexte"/>
+            <w:rFonts w:ascii="Segoe UI" w:hAnsi="Segoe UI" w:cs="Segoe UI"/>
+            <w:sz w:val="21"/>
+            <w:szCs w:val="21"/>
+            <w:lang w:val="en-CA" w:eastAsia="fr-CA"/>
+          </w:rPr>
+          <w:t>157</w:t>
+        </w:r>
+      </w:hyperlink>
+    </w:p>
+    <w:p>
+      <w:pPr>
         <w:rPr>
           <w:rFonts w:ascii="Segoe UI" w:hAnsi="Segoe UI" w:cs="Segoe UI"/>
           <w:sz w:val="21"/>
           <w:szCs w:val="21"/>
           <w:lang w:val="en-CA" w:eastAsia="fr-CA"/>
         </w:rPr>
-        <w:t>@</w:t>
-      </w:r>
-      <w:r>
+      </w:pPr>
+    </w:p>
+    <w:p>
+      <w:pPr>
         <w:rPr>
           <w:rFonts w:ascii="Segoe UI" w:hAnsi="Segoe UI" w:cs="Segoe UI"/>
           <w:sz w:val="21"/>
           <w:szCs w:val="21"/>
           <w:lang w:val="en-CA" w:eastAsia="fr-CA"/>
         </w:rPr>
-        <w:t>10.100.1.</w:t>
-      </w:r>
+      </w:pPr>
+      <w:proofErr w:type="spellStart"/>
       <w:r>
         <w:rPr>
           <w:rFonts w:ascii="Segoe UI" w:hAnsi="Segoe UI" w:cs="Segoe UI"/>
@@ -1476,29 +1521,29 @@
           <w:szCs w:val="21"/>
           <w:lang w:val="en-CA" w:eastAsia="fr-CA"/>
         </w:rPr>
-        <w:t>104</w:t>
-      </w:r>
-    </w:p>
-    <w:p>
-      <w:pPr>
+        <w:t>ssh</w:t>
+      </w:r>
+      <w:proofErr w:type="spellEnd"/>
+      <w:r>
         <w:rPr>
           <w:rFonts w:ascii="Segoe UI" w:hAnsi="Segoe UI" w:cs="Segoe UI"/>
           <w:sz w:val="21"/>
           <w:szCs w:val="21"/>
           <w:lang w:val="en-CA" w:eastAsia="fr-CA"/>
         </w:rPr>
-      </w:pPr>
-    </w:p>
-    <w:p>
-      <w:pPr>
+        <w:t>-copy-id -</w:t>
+      </w:r>
+      <w:proofErr w:type="spellStart"/>
+      <w:r>
         <w:rPr>
           <w:rFonts w:ascii="Segoe UI" w:hAnsi="Segoe UI" w:cs="Segoe UI"/>
           <w:sz w:val="21"/>
           <w:szCs w:val="21"/>
           <w:lang w:val="en-CA" w:eastAsia="fr-CA"/>
         </w:rPr>
-      </w:pPr>
-      <w:proofErr w:type="spellStart"/>
+        <w:t>i</w:t>
+      </w:r>
+      <w:proofErr w:type="spellEnd"/>
       <w:r>
         <w:rPr>
           <w:rFonts w:ascii="Segoe UI" w:hAnsi="Segoe UI" w:cs="Segoe UI"/>
@@ -1506,9 +1551,8 @@
           <w:szCs w:val="21"/>
           <w:lang w:val="en-CA" w:eastAsia="fr-CA"/>
         </w:rPr>
-        <w:t>ssh</w:t>
-      </w:r>
-      <w:proofErr w:type="spellEnd"/>
+        <w:t xml:space="preserve"> ~/</w:t>
+      </w:r>
       <w:r>
         <w:rPr>
           <w:rFonts w:ascii="Segoe UI" w:hAnsi="Segoe UI" w:cs="Segoe UI"/>
@@ -1516,7 +1560,7 @@
           <w:szCs w:val="21"/>
           <w:lang w:val="en-CA" w:eastAsia="fr-CA"/>
         </w:rPr>
-        <w:t>-copy-id -</w:t>
+        <w:t>.</w:t>
       </w:r>
       <w:proofErr w:type="spellStart"/>
       <w:r>
@@ -1526,7 +1570,7 @@
           <w:szCs w:val="21"/>
           <w:lang w:val="en-CA" w:eastAsia="fr-CA"/>
         </w:rPr>
-        <w:t>i</w:t>
+        <w:t>ssh</w:t>
       </w:r>
       <w:proofErr w:type="spellEnd"/>
       <w:r>
@@ -1536,9 +1580,8 @@
           <w:szCs w:val="21"/>
           <w:lang w:val="en-CA" w:eastAsia="fr-CA"/>
         </w:rPr>
-        <w:t xml:space="preserve"> ~/</w:t>
-      </w:r>
-      <w:proofErr w:type="spellStart"/>
+        <w:t xml:space="preserve">/id_ed25519 </w:t>
+      </w:r>
       <w:r>
         <w:rPr>
           <w:rFonts w:ascii="Segoe UI" w:hAnsi="Segoe UI" w:cs="Segoe UI"/>
@@ -1546,9 +1589,8 @@
           <w:szCs w:val="21"/>
           <w:lang w:val="en-CA" w:eastAsia="fr-CA"/>
         </w:rPr>
-        <w:t>ssh</w:t>
-      </w:r>
-      <w:proofErr w:type="spellEnd"/>
+        <w:t>user</w:t>
+      </w:r>
       <w:r>
         <w:rPr>
           <w:rFonts w:ascii="Segoe UI" w:hAnsi="Segoe UI" w:cs="Segoe UI"/>
@@ -1556,7 +1598,7 @@
           <w:szCs w:val="21"/>
           <w:lang w:val="en-CA" w:eastAsia="fr-CA"/>
         </w:rPr>
-        <w:t xml:space="preserve">/id_ed25519 </w:t>
+        <w:t>@</w:t>
       </w:r>
       <w:r>
         <w:rPr>
@@ -1565,17 +1607,19 @@
           <w:szCs w:val="21"/>
           <w:lang w:val="en-CA" w:eastAsia="fr-CA"/>
         </w:rPr>
-        <w:t>web2</w:t>
-      </w:r>
-      <w:r>
+        <w:t>10.100.1.166</w:t>
+      </w:r>
+    </w:p>
+    <w:p>
+      <w:pPr>
         <w:rPr>
           <w:rFonts w:ascii="Segoe UI" w:hAnsi="Segoe UI" w:cs="Segoe UI"/>
           <w:sz w:val="21"/>
           <w:szCs w:val="21"/>
           <w:lang w:val="en-CA" w:eastAsia="fr-CA"/>
         </w:rPr>
-        <w:t>@</w:t>
-      </w:r>
+      </w:pPr>
+      <w:proofErr w:type="spellStart"/>
       <w:r>
         <w:rPr>
           <w:rFonts w:ascii="Segoe UI" w:hAnsi="Segoe UI" w:cs="Segoe UI"/>
@@ -1583,18 +1627,18 @@
           <w:szCs w:val="21"/>
           <w:lang w:val="en-CA" w:eastAsia="fr-CA"/>
         </w:rPr>
-        <w:t>10.100.1.166</w:t>
-      </w:r>
-    </w:p>
-    <w:p>
-      <w:pPr>
+        <w:t>ssh</w:t>
+      </w:r>
+      <w:proofErr w:type="spellEnd"/>
+      <w:r>
         <w:rPr>
           <w:rFonts w:ascii="Segoe UI" w:hAnsi="Segoe UI" w:cs="Segoe UI"/>
           <w:sz w:val="21"/>
           <w:szCs w:val="21"/>
           <w:lang w:val="en-CA" w:eastAsia="fr-CA"/>
         </w:rPr>
-      </w:pPr>
+        <w:t>-copy-id -</w:t>
+      </w:r>
       <w:proofErr w:type="spellStart"/>
       <w:r>
         <w:rPr>
@@ -1603,7 +1647,7 @@
           <w:szCs w:val="21"/>
           <w:lang w:val="en-CA" w:eastAsia="fr-CA"/>
         </w:rPr>
-        <w:t>ssh</w:t>
+        <w:t>i</w:t>
       </w:r>
       <w:proofErr w:type="spellEnd"/>
       <w:r>
@@ -1613,9 +1657,8 @@
           <w:szCs w:val="21"/>
           <w:lang w:val="en-CA" w:eastAsia="fr-CA"/>
         </w:rPr>
-        <w:t>-copy-id -</w:t>
-      </w:r>
-      <w:proofErr w:type="spellStart"/>
+        <w:t xml:space="preserve"> ~/</w:t>
+      </w:r>
       <w:r>
         <w:rPr>
           <w:rFonts w:ascii="Segoe UI" w:hAnsi="Segoe UI" w:cs="Segoe UI"/>
@@ -1623,9 +1666,9 @@
           <w:szCs w:val="21"/>
           <w:lang w:val="en-CA" w:eastAsia="fr-CA"/>
         </w:rPr>
-        <w:t>i</w:t>
-      </w:r>
-      <w:proofErr w:type="spellEnd"/>
+        <w:t>.</w:t>
+      </w:r>
+      <w:proofErr w:type="spellStart"/>
       <w:r>
         <w:rPr>
           <w:rFonts w:ascii="Segoe UI" w:hAnsi="Segoe UI" w:cs="Segoe UI"/>
@@ -1633,9 +1676,9 @@
           <w:szCs w:val="21"/>
           <w:lang w:val="en-CA" w:eastAsia="fr-CA"/>
         </w:rPr>
-        <w:t xml:space="preserve"> ~/</w:t>
-      </w:r>
-      <w:proofErr w:type="spellStart"/>
+        <w:t>ssh</w:t>
+      </w:r>
+      <w:proofErr w:type="spellEnd"/>
       <w:r>
         <w:rPr>
           <w:rFonts w:ascii="Segoe UI" w:hAnsi="Segoe UI" w:cs="Segoe UI"/>
@@ -1643,9 +1686,8 @@
           <w:szCs w:val="21"/>
           <w:lang w:val="en-CA" w:eastAsia="fr-CA"/>
         </w:rPr>
-        <w:t>ssh</w:t>
-      </w:r>
-      <w:proofErr w:type="spellEnd"/>
+        <w:t xml:space="preserve">/id_ed25519 </w:t>
+      </w:r>
       <w:r>
         <w:rPr>
           <w:rFonts w:ascii="Segoe UI" w:hAnsi="Segoe UI" w:cs="Segoe UI"/>
@@ -1653,25 +1695,7 @@
           <w:szCs w:val="21"/>
           <w:lang w:val="en-CA" w:eastAsia="fr-CA"/>
         </w:rPr>
-        <w:t xml:space="preserve">/id_ed25519 </w:t>
-      </w:r>
-      <w:r>
-        <w:rPr>
-          <w:rFonts w:ascii="Segoe UI" w:hAnsi="Segoe UI" w:cs="Segoe UI"/>
-          <w:sz w:val="21"/>
-          <w:szCs w:val="21"/>
-          <w:lang w:val="en-CA" w:eastAsia="fr-CA"/>
-        </w:rPr>
-        <w:t>lb</w:t>
-      </w:r>
-      <w:r>
-        <w:rPr>
-          <w:rFonts w:ascii="Segoe UI" w:hAnsi="Segoe UI" w:cs="Segoe UI"/>
-          <w:sz w:val="21"/>
-          <w:szCs w:val="21"/>
-          <w:lang w:val="en-CA" w:eastAsia="fr-CA"/>
-        </w:rPr>
-        <w:t>1</w:t>
+        <w:t>user</w:t>
       </w:r>
       <w:r>
         <w:rPr>
@@ -1743,7 +1767,7 @@
                     <pic:cNvPicPr/>
                   </pic:nvPicPr>
                   <pic:blipFill>
-                    <a:blip r:embed="rId10"/>
+                    <a:blip r:embed="rId11"/>
                     <a:stretch>
                       <a:fillRect/>
                     </a:stretch>
@@ -9997,7 +10021,7 @@
           <w:lang w:val="fr-CA"/>
         </w:rPr>
       </w:pPr>
-      <w:hyperlink r:id="rId11" w:history="1">
+      <w:hyperlink r:id="rId12" w:history="1">
         <w:r>
           <w:rPr>
             <w:rStyle w:val="Lienhypertexte"/>
@@ -10015,7 +10039,7 @@
           <w:lang w:val="fr-CA"/>
         </w:rPr>
       </w:pPr>
-      <w:hyperlink r:id="rId12" w:history="1">
+      <w:hyperlink r:id="rId13" w:history="1">
         <w:r>
           <w:rPr>
             <w:rStyle w:val="Lienhypertexte"/>
@@ -10040,7 +10064,7 @@
           <w:lang w:val="fr-CA"/>
         </w:rPr>
       </w:pPr>
-      <w:hyperlink r:id="rId13" w:history="1">
+      <w:hyperlink r:id="rId14" w:history="1">
         <w:r>
           <w:rPr>
             <w:rStyle w:val="Lienhypertexte"/>
@@ -10065,7 +10089,7 @@
           <w:lang w:val="fr-CA"/>
         </w:rPr>
       </w:pPr>
-      <w:hyperlink r:id="rId14" w:history="1">
+      <w:hyperlink r:id="rId15" w:history="1">
         <w:r>
           <w:rPr>
             <w:rStyle w:val="Lienhypertexte"/>
@@ -10090,7 +10114,7 @@
           <w:lang w:val="fr-CA"/>
         </w:rPr>
       </w:pPr>
-      <w:hyperlink r:id="rId15" w:history="1">
+      <w:hyperlink r:id="rId16" w:history="1">
         <w:r>
           <w:rPr>
             <w:rStyle w:val="Lienhypertexte"/>
@@ -10115,7 +10139,7 @@
           <w:lang w:val="fr-CA"/>
         </w:rPr>
       </w:pPr>
-      <w:hyperlink r:id="rId16" w:history="1">
+      <w:hyperlink r:id="rId17" w:history="1">
         <w:r>
           <w:rPr>
             <w:rStyle w:val="Lienhypertexte"/>
@@ -10139,7 +10163,7 @@
           <w:lang w:val="fr-CA"/>
         </w:rPr>
       </w:pPr>
-      <w:hyperlink r:id="rId17" w:history="1">
+      <w:hyperlink r:id="rId18" w:history="1">
         <w:r>
           <w:rPr>
             <w:rStyle w:val="Lienhypertexte"/>
@@ -10164,10 +10188,10 @@
       </w:pPr>
     </w:p>
     <w:sectPr>
-      <w:headerReference w:type="default" r:id="rId18"/>
-      <w:footerReference w:type="default" r:id="rId19"/>
-      <w:headerReference w:type="first" r:id="rId20"/>
-      <w:footerReference w:type="first" r:id="rId21"/>
+      <w:headerReference w:type="default" r:id="rId19"/>
+      <w:footerReference w:type="default" r:id="rId20"/>
+      <w:headerReference w:type="first" r:id="rId21"/>
+      <w:footerReference w:type="first" r:id="rId22"/>
       <w:endnotePr>
         <w:numFmt w:val="decimal"/>
       </w:endnotePr>

</xml_diff>

<commit_message>
correction partie 1 etape 2
</commit_message>
<xml_diff>
--- a/Examen/EFCS-H2021.docx
+++ b/Examen/EFCS-H2021.docx
@@ -351,6 +351,7 @@
       <w:r>
         <w:rPr>
           <w:rFonts w:ascii="Segoe UI" w:hAnsi="Segoe UI" w:cs="Segoe UI"/>
+          <w:noProof/>
           <w:sz w:val="21"/>
           <w:szCs w:val="21"/>
           <w:lang w:val="en-CA" w:eastAsia="fr-CA"/>
@@ -1265,12 +1266,12 @@
         <w:ind w:left="0"/>
         <w:jc w:val="both"/>
         <w:rPr>
-          <w:lang w:val="en-CA"/>
-        </w:rPr>
-      </w:pPr>
-      <w:r>
-        <w:rPr>
-          <w:lang w:val="en-CA"/>
+          <w:lang w:val="fr-CA"/>
+        </w:rPr>
+      </w:pPr>
+      <w:r>
+        <w:rPr>
+          <w:lang w:val="fr-CA"/>
         </w:rPr>
         <w:t>//Dans Web2</w:t>
       </w:r>
@@ -1284,20 +1285,22 @@
         <w:ind w:left="0"/>
         <w:jc w:val="both"/>
         <w:rPr>
-          <w:lang w:val="en-CA"/>
-        </w:rPr>
-      </w:pPr>
-      <w:proofErr w:type="spellStart"/>
-      <w:r>
-        <w:rPr>
-          <w:lang w:val="en-CA"/>
+          <w:lang w:val="fr-CA"/>
+        </w:rPr>
+      </w:pPr>
+      <w:proofErr w:type="spellStart"/>
+      <w:proofErr w:type="gramStart"/>
+      <w:r>
+        <w:rPr>
+          <w:lang w:val="fr-CA"/>
         </w:rPr>
         <w:t>ssh</w:t>
       </w:r>
       <w:proofErr w:type="spellEnd"/>
-      <w:r>
-        <w:rPr>
-          <w:lang w:val="en-CA"/>
+      <w:proofErr w:type="gramEnd"/>
+      <w:r>
+        <w:rPr>
+          <w:lang w:val="fr-CA"/>
         </w:rPr>
         <w:t xml:space="preserve">-keygen -t ed25519 -C </w:t>
       </w:r>
@@ -1305,39 +1308,9 @@
         <w:r>
           <w:rPr>
             <w:rStyle w:val="Lienhypertexte"/>
-            <w:lang w:val="en-CA"/>
+            <w:lang w:val="fr-CA"/>
           </w:rPr>
-          <w:t>“</w:t>
-        </w:r>
-        <w:proofErr w:type="spellStart"/>
-        <w:r>
-          <w:rPr>
-            <w:rStyle w:val="Lienhypertexte"/>
-            <w:lang w:val="en-CA"/>
-          </w:rPr>
-          <w:t>serv</w:t>
-        </w:r>
-        <w:r>
-          <w:rPr>
-            <w:rStyle w:val="Lienhypertexte"/>
-            <w:lang w:val="en-CA"/>
-          </w:rPr>
-          <w:t>eur</w:t>
-        </w:r>
-        <w:proofErr w:type="spellEnd"/>
-        <w:r>
-          <w:rPr>
-            <w:rStyle w:val="Lienhypertexte"/>
-            <w:lang w:val="en-CA"/>
-          </w:rPr>
-          <w:t xml:space="preserve"> web2</w:t>
-        </w:r>
-        <w:r>
-          <w:rPr>
-            <w:rStyle w:val="Lienhypertexte"/>
-            <w:lang w:val="en-CA"/>
-          </w:rPr>
-          <w:t>”</w:t>
+          <w:t>“serveur web2”</w:t>
         </w:r>
       </w:hyperlink>
     </w:p>
@@ -1350,7 +1323,7 @@
         <w:ind w:left="0"/>
         <w:jc w:val="both"/>
         <w:rPr>
-          <w:lang w:val="en-CA"/>
+          <w:lang w:val="fr-CA"/>
         </w:rPr>
       </w:pPr>
     </w:p>
@@ -1480,17 +1453,7 @@
             <w:szCs w:val="21"/>
             <w:lang w:val="en-CA" w:eastAsia="fr-CA"/>
           </w:rPr>
-          <w:t>10.100.1.</w:t>
-        </w:r>
-        <w:r>
-          <w:rPr>
-            <w:rStyle w:val="Lienhypertexte"/>
-            <w:rFonts w:ascii="Segoe UI" w:hAnsi="Segoe UI" w:cs="Segoe UI"/>
-            <w:sz w:val="21"/>
-            <w:szCs w:val="21"/>
-            <w:lang w:val="en-CA" w:eastAsia="fr-CA"/>
-          </w:rPr>
-          <w:t>157</w:t>
+          <w:t>10.100.1.157</w:t>
         </w:r>
       </w:hyperlink>
     </w:p>
@@ -1503,17 +1466,17 @@
           <w:lang w:val="en-CA" w:eastAsia="fr-CA"/>
         </w:rPr>
       </w:pPr>
-    </w:p>
-    <w:p>
-      <w:pPr>
+      <w:proofErr w:type="spellStart"/>
+      <w:r>
         <w:rPr>
           <w:rFonts w:ascii="Segoe UI" w:hAnsi="Segoe UI" w:cs="Segoe UI"/>
           <w:sz w:val="21"/>
           <w:szCs w:val="21"/>
           <w:lang w:val="en-CA" w:eastAsia="fr-CA"/>
         </w:rPr>
-      </w:pPr>
-      <w:proofErr w:type="spellStart"/>
+        <w:t>ssh</w:t>
+      </w:r>
+      <w:proofErr w:type="spellEnd"/>
       <w:r>
         <w:rPr>
           <w:rFonts w:ascii="Segoe UI" w:hAnsi="Segoe UI" w:cs="Segoe UI"/>
@@ -1521,9 +1484,9 @@
           <w:szCs w:val="21"/>
           <w:lang w:val="en-CA" w:eastAsia="fr-CA"/>
         </w:rPr>
-        <w:t>ssh</w:t>
-      </w:r>
-      <w:proofErr w:type="spellEnd"/>
+        <w:t>-copy-id -</w:t>
+      </w:r>
+      <w:proofErr w:type="spellStart"/>
       <w:r>
         <w:rPr>
           <w:rFonts w:ascii="Segoe UI" w:hAnsi="Segoe UI" w:cs="Segoe UI"/>
@@ -1531,9 +1494,9 @@
           <w:szCs w:val="21"/>
           <w:lang w:val="en-CA" w:eastAsia="fr-CA"/>
         </w:rPr>
-        <w:t>-copy-id -</w:t>
-      </w:r>
-      <w:proofErr w:type="spellStart"/>
+        <w:t>i</w:t>
+      </w:r>
+      <w:proofErr w:type="spellEnd"/>
       <w:r>
         <w:rPr>
           <w:rFonts w:ascii="Segoe UI" w:hAnsi="Segoe UI" w:cs="Segoe UI"/>
@@ -1541,9 +1504,8 @@
           <w:szCs w:val="21"/>
           <w:lang w:val="en-CA" w:eastAsia="fr-CA"/>
         </w:rPr>
-        <w:t>i</w:t>
-      </w:r>
-      <w:proofErr w:type="spellEnd"/>
+        <w:t xml:space="preserve"> ~/</w:t>
+      </w:r>
       <w:r>
         <w:rPr>
           <w:rFonts w:ascii="Segoe UI" w:hAnsi="Segoe UI" w:cs="Segoe UI"/>
@@ -1551,8 +1513,9 @@
           <w:szCs w:val="21"/>
           <w:lang w:val="en-CA" w:eastAsia="fr-CA"/>
         </w:rPr>
-        <w:t xml:space="preserve"> ~/</w:t>
-      </w:r>
+        <w:t>.</w:t>
+      </w:r>
+      <w:proofErr w:type="spellStart"/>
       <w:r>
         <w:rPr>
           <w:rFonts w:ascii="Segoe UI" w:hAnsi="Segoe UI" w:cs="Segoe UI"/>
@@ -1560,9 +1523,9 @@
           <w:szCs w:val="21"/>
           <w:lang w:val="en-CA" w:eastAsia="fr-CA"/>
         </w:rPr>
-        <w:t>.</w:t>
-      </w:r>
-      <w:proofErr w:type="spellStart"/>
+        <w:t>ssh</w:t>
+      </w:r>
+      <w:proofErr w:type="spellEnd"/>
       <w:r>
         <w:rPr>
           <w:rFonts w:ascii="Segoe UI" w:hAnsi="Segoe UI" w:cs="Segoe UI"/>
@@ -1570,9 +1533,8 @@
           <w:szCs w:val="21"/>
           <w:lang w:val="en-CA" w:eastAsia="fr-CA"/>
         </w:rPr>
-        <w:t>ssh</w:t>
-      </w:r>
-      <w:proofErr w:type="spellEnd"/>
+        <w:t xml:space="preserve">/id_ed25519 </w:t>
+      </w:r>
       <w:r>
         <w:rPr>
           <w:rFonts w:ascii="Segoe UI" w:hAnsi="Segoe UI" w:cs="Segoe UI"/>
@@ -1580,7 +1542,7 @@
           <w:szCs w:val="21"/>
           <w:lang w:val="en-CA" w:eastAsia="fr-CA"/>
         </w:rPr>
-        <w:t xml:space="preserve">/id_ed25519 </w:t>
+        <w:t>user</w:t>
       </w:r>
       <w:r>
         <w:rPr>
@@ -1589,7 +1551,7 @@
           <w:szCs w:val="21"/>
           <w:lang w:val="en-CA" w:eastAsia="fr-CA"/>
         </w:rPr>
-        <w:t>user</w:t>
+        <w:t>@</w:t>
       </w:r>
       <w:r>
         <w:rPr>
@@ -1598,28 +1560,29 @@
           <w:szCs w:val="21"/>
           <w:lang w:val="en-CA" w:eastAsia="fr-CA"/>
         </w:rPr>
-        <w:t>@</w:t>
-      </w:r>
-      <w:r>
+        <w:t>10.100.1.166</w:t>
+      </w:r>
+    </w:p>
+    <w:p>
+      <w:pPr>
         <w:rPr>
           <w:rFonts w:ascii="Segoe UI" w:hAnsi="Segoe UI" w:cs="Segoe UI"/>
           <w:sz w:val="21"/>
           <w:szCs w:val="21"/>
           <w:lang w:val="en-CA" w:eastAsia="fr-CA"/>
         </w:rPr>
-        <w:t>10.100.1.166</w:t>
-      </w:r>
-    </w:p>
-    <w:p>
-      <w:pPr>
+      </w:pPr>
+      <w:proofErr w:type="spellStart"/>
+      <w:r>
         <w:rPr>
           <w:rFonts w:ascii="Segoe UI" w:hAnsi="Segoe UI" w:cs="Segoe UI"/>
           <w:sz w:val="21"/>
           <w:szCs w:val="21"/>
           <w:lang w:val="en-CA" w:eastAsia="fr-CA"/>
         </w:rPr>
-      </w:pPr>
-      <w:proofErr w:type="spellStart"/>
+        <w:t>ssh</w:t>
+      </w:r>
+      <w:proofErr w:type="spellEnd"/>
       <w:r>
         <w:rPr>
           <w:rFonts w:ascii="Segoe UI" w:hAnsi="Segoe UI" w:cs="Segoe UI"/>
@@ -1627,9 +1590,9 @@
           <w:szCs w:val="21"/>
           <w:lang w:val="en-CA" w:eastAsia="fr-CA"/>
         </w:rPr>
-        <w:t>ssh</w:t>
-      </w:r>
-      <w:proofErr w:type="spellEnd"/>
+        <w:t>-copy-id -</w:t>
+      </w:r>
+      <w:proofErr w:type="spellStart"/>
       <w:r>
         <w:rPr>
           <w:rFonts w:ascii="Segoe UI" w:hAnsi="Segoe UI" w:cs="Segoe UI"/>
@@ -1637,9 +1600,9 @@
           <w:szCs w:val="21"/>
           <w:lang w:val="en-CA" w:eastAsia="fr-CA"/>
         </w:rPr>
-        <w:t>-copy-id -</w:t>
-      </w:r>
-      <w:proofErr w:type="spellStart"/>
+        <w:t>i</w:t>
+      </w:r>
+      <w:proofErr w:type="spellEnd"/>
       <w:r>
         <w:rPr>
           <w:rFonts w:ascii="Segoe UI" w:hAnsi="Segoe UI" w:cs="Segoe UI"/>
@@ -1647,9 +1610,8 @@
           <w:szCs w:val="21"/>
           <w:lang w:val="en-CA" w:eastAsia="fr-CA"/>
         </w:rPr>
-        <w:t>i</w:t>
-      </w:r>
-      <w:proofErr w:type="spellEnd"/>
+        <w:t xml:space="preserve"> ~/</w:t>
+      </w:r>
       <w:r>
         <w:rPr>
           <w:rFonts w:ascii="Segoe UI" w:hAnsi="Segoe UI" w:cs="Segoe UI"/>
@@ -1657,8 +1619,9 @@
           <w:szCs w:val="21"/>
           <w:lang w:val="en-CA" w:eastAsia="fr-CA"/>
         </w:rPr>
-        <w:t xml:space="preserve"> ~/</w:t>
-      </w:r>
+        <w:t>.</w:t>
+      </w:r>
+      <w:proofErr w:type="spellStart"/>
       <w:r>
         <w:rPr>
           <w:rFonts w:ascii="Segoe UI" w:hAnsi="Segoe UI" w:cs="Segoe UI"/>
@@ -1666,9 +1629,9 @@
           <w:szCs w:val="21"/>
           <w:lang w:val="en-CA" w:eastAsia="fr-CA"/>
         </w:rPr>
-        <w:t>.</w:t>
-      </w:r>
-      <w:proofErr w:type="spellStart"/>
+        <w:t>ssh</w:t>
+      </w:r>
+      <w:proofErr w:type="spellEnd"/>
       <w:r>
         <w:rPr>
           <w:rFonts w:ascii="Segoe UI" w:hAnsi="Segoe UI" w:cs="Segoe UI"/>
@@ -1676,9 +1639,8 @@
           <w:szCs w:val="21"/>
           <w:lang w:val="en-CA" w:eastAsia="fr-CA"/>
         </w:rPr>
-        <w:t>ssh</w:t>
-      </w:r>
-      <w:proofErr w:type="spellEnd"/>
+        <w:t xml:space="preserve">/id_ed25519 </w:t>
+      </w:r>
       <w:r>
         <w:rPr>
           <w:rFonts w:ascii="Segoe UI" w:hAnsi="Segoe UI" w:cs="Segoe UI"/>
@@ -1686,7 +1648,7 @@
           <w:szCs w:val="21"/>
           <w:lang w:val="en-CA" w:eastAsia="fr-CA"/>
         </w:rPr>
-        <w:t xml:space="preserve">/id_ed25519 </w:t>
+        <w:t>user</w:t>
       </w:r>
       <w:r>
         <w:rPr>
@@ -1695,7 +1657,7 @@
           <w:szCs w:val="21"/>
           <w:lang w:val="en-CA" w:eastAsia="fr-CA"/>
         </w:rPr>
-        <w:t>user</w:t>
+        <w:t>@</w:t>
       </w:r>
       <w:r>
         <w:rPr>
@@ -1704,49 +1666,32 @@
           <w:szCs w:val="21"/>
           <w:lang w:val="en-CA" w:eastAsia="fr-CA"/>
         </w:rPr>
-        <w:t>@</w:t>
-      </w:r>
-      <w:r>
+        <w:t>10.100.1.62</w:t>
+      </w:r>
+    </w:p>
+    <w:p>
+      <w:pPr>
         <w:rPr>
           <w:rFonts w:ascii="Segoe UI" w:hAnsi="Segoe UI" w:cs="Segoe UI"/>
           <w:sz w:val="21"/>
           <w:szCs w:val="21"/>
           <w:lang w:val="en-CA" w:eastAsia="fr-CA"/>
         </w:rPr>
-        <w:t>10.100.1.</w:t>
-      </w:r>
-      <w:r>
+      </w:pPr>
+    </w:p>
+    <w:p>
+      <w:pPr>
         <w:rPr>
           <w:rFonts w:ascii="Segoe UI" w:hAnsi="Segoe UI" w:cs="Segoe UI"/>
           <w:sz w:val="21"/>
           <w:szCs w:val="21"/>
           <w:lang w:val="en-CA" w:eastAsia="fr-CA"/>
         </w:rPr>
-        <w:t>62</w:t>
-      </w:r>
-    </w:p>
-    <w:p>
-      <w:pPr>
+      </w:pPr>
+      <w:r>
         <w:rPr>
           <w:rFonts w:ascii="Segoe UI" w:hAnsi="Segoe UI" w:cs="Segoe UI"/>
-          <w:sz w:val="21"/>
-          <w:szCs w:val="21"/>
-          <w:lang w:val="en-CA" w:eastAsia="fr-CA"/>
-        </w:rPr>
-      </w:pPr>
-    </w:p>
-    <w:p>
-      <w:pPr>
-        <w:rPr>
-          <w:rFonts w:ascii="Segoe UI" w:hAnsi="Segoe UI" w:cs="Segoe UI"/>
-          <w:sz w:val="21"/>
-          <w:szCs w:val="21"/>
-          <w:lang w:val="en-CA" w:eastAsia="fr-CA"/>
-        </w:rPr>
-      </w:pPr>
-      <w:r>
-        <w:rPr>
-          <w:rFonts w:ascii="Segoe UI" w:hAnsi="Segoe UI" w:cs="Segoe UI"/>
+          <w:noProof/>
           <w:sz w:val="21"/>
           <w:szCs w:val="21"/>
           <w:lang w:val="en-CA" w:eastAsia="fr-CA"/>
@@ -2114,7 +2059,10 @@
       </w:r>
       <w:proofErr w:type="spellEnd"/>
       <w:r>
-        <w:t>=192.168.210.51</w:t>
+        <w:t>=</w:t>
+      </w:r>
+      <w:r>
+        <w:t>10.100.1.157</w:t>
       </w:r>
     </w:p>
     <w:p>
@@ -2130,15 +2078,39 @@
       </w:r>
       <w:proofErr w:type="spellEnd"/>
       <w:r>
-        <w:t>=192.168.210.52</w:t>
+        <w:t>=</w:t>
+      </w:r>
+      <w:r>
+        <w:t>10.100.1.166</w:t>
       </w:r>
     </w:p>
     <w:p>
       <w:pPr>
         <w:pStyle w:val="Commandlineindent"/>
       </w:pPr>
-      <w:r>
-        <w:t xml:space="preserve">web1 </w:t>
+    </w:p>
+    <w:p>
+      <w:pPr>
+        <w:pStyle w:val="Commandlineindent"/>
+      </w:pPr>
+      <w:r>
+        <w:t>[</w:t>
+      </w:r>
+      <w:proofErr w:type="spellStart"/>
+      <w:r>
+        <w:t>loadbalancers</w:t>
+      </w:r>
+      <w:proofErr w:type="spellEnd"/>
+      <w:r>
+        <w:t>]</w:t>
+      </w:r>
+    </w:p>
+    <w:p>
+      <w:pPr>
+        <w:pStyle w:val="Commandlineindent"/>
+      </w:pPr>
+      <w:r>
+        <w:t xml:space="preserve">lb1 </w:t>
       </w:r>
       <w:proofErr w:type="spellStart"/>
       <w:r>
@@ -2146,112 +2118,48 @@
       </w:r>
       <w:proofErr w:type="spellEnd"/>
       <w:r>
-        <w:t>=192.168.210.51</w:t>
+        <w:t>=</w:t>
+      </w:r>
+      <w:r>
+        <w:t>10.100.1.62</w:t>
       </w:r>
     </w:p>
     <w:p>
       <w:pPr>
         <w:pStyle w:val="Commandlineindent"/>
       </w:pPr>
-      <w:r>
-        <w:t>web</w:t>
-      </w:r>
-      <w:r>
-        <w:t>2</w:t>
-      </w:r>
-      <w:r>
+    </w:p>
+    <w:p>
+      <w:pPr>
+        <w:pStyle w:val="Commandlineindent"/>
+      </w:pPr>
+      <w:r>
+        <w:t>[local]</w:t>
+      </w:r>
+    </w:p>
+    <w:p>
+      <w:pPr>
+        <w:pStyle w:val="Commandlineindent"/>
+        <w:rPr>
+          <w:lang w:val="fr-CA"/>
+        </w:rPr>
+      </w:pPr>
+      <w:proofErr w:type="gramStart"/>
+      <w:r>
+        <w:rPr>
+          <w:lang w:val="fr-CA"/>
+        </w:rPr>
+        <w:t>control</w:t>
+      </w:r>
+      <w:proofErr w:type="gramEnd"/>
+      <w:r>
+        <w:rPr>
+          <w:lang w:val="fr-CA"/>
+        </w:rPr>
         <w:t xml:space="preserve"> </w:t>
       </w:r>
       <w:proofErr w:type="spellStart"/>
       <w:r>
-        <w:t>ansible_host</w:t>
-      </w:r>
-      <w:proofErr w:type="spellEnd"/>
-      <w:r>
-        <w:t>=</w:t>
-      </w:r>
-      <w:r>
-        <w:t>10.100.1.166</w:t>
-      </w:r>
-    </w:p>
-    <w:p>
-      <w:pPr>
-        <w:pStyle w:val="Commandlineindent"/>
-      </w:pPr>
-    </w:p>
-    <w:p>
-      <w:pPr>
-        <w:pStyle w:val="Commandlineindent"/>
-      </w:pPr>
-    </w:p>
-    <w:p>
-      <w:pPr>
-        <w:pStyle w:val="Commandlineindent"/>
-      </w:pPr>
-      <w:r>
-        <w:t>[</w:t>
-      </w:r>
-      <w:proofErr w:type="spellStart"/>
-      <w:r>
-        <w:t>loadbalancers</w:t>
-      </w:r>
-      <w:proofErr w:type="spellEnd"/>
-      <w:r>
-        <w:t>]</w:t>
-      </w:r>
-    </w:p>
-    <w:p>
-      <w:pPr>
-        <w:pStyle w:val="Commandlineindent"/>
-      </w:pPr>
-      <w:r>
-        <w:t xml:space="preserve">lb1 </w:t>
-      </w:r>
-      <w:proofErr w:type="spellStart"/>
-      <w:r>
-        <w:t>ansible_host</w:t>
-      </w:r>
-      <w:proofErr w:type="spellEnd"/>
-      <w:r>
-        <w:t>=192.168.210.53</w:t>
-      </w:r>
-    </w:p>
-    <w:p>
-      <w:pPr>
-        <w:pStyle w:val="Commandlineindent"/>
-      </w:pPr>
-    </w:p>
-    <w:p>
-      <w:pPr>
-        <w:pStyle w:val="Commandlineindent"/>
-      </w:pPr>
-      <w:r>
-        <w:t>[local]</w:t>
-      </w:r>
-    </w:p>
-    <w:p>
-      <w:pPr>
-        <w:pStyle w:val="Commandlineindent"/>
-        <w:rPr>
-          <w:lang w:val="fr-CA"/>
-        </w:rPr>
-      </w:pPr>
-      <w:proofErr w:type="gramStart"/>
-      <w:r>
-        <w:rPr>
-          <w:lang w:val="fr-CA"/>
-        </w:rPr>
-        <w:t>control</w:t>
-      </w:r>
-      <w:proofErr w:type="gramEnd"/>
-      <w:r>
-        <w:rPr>
-          <w:lang w:val="fr-CA"/>
-        </w:rPr>
-        <w:t xml:space="preserve"> </w:t>
-      </w:r>
-      <w:proofErr w:type="spellStart"/>
-      <w:r>
         <w:rPr>
           <w:lang w:val="fr-CA"/>
         </w:rPr>
@@ -2268,7 +2176,7 @@
         <w:rPr>
           <w:lang w:val="fr-CA"/>
         </w:rPr>
-        <w:t xml:space="preserve"> // Pour faire</w:t>
+        <w:t xml:space="preserve"> //Pour faire</w:t>
       </w:r>
       <w:r>
         <w:rPr>
@@ -2460,16 +2368,14 @@
         </w:rPr>
         <w:t xml:space="preserve"> = </w:t>
       </w:r>
-      <w:proofErr w:type="spellStart"/>
       <w:r>
         <w:rPr>
           <w:i/>
           <w:iCs/>
           <w:lang w:val="fr-CA"/>
         </w:rPr>
-        <w:t>VotreUtilisateur</w:t>
-      </w:r>
-      <w:proofErr w:type="spellEnd"/>
+        <w:t>user</w:t>
+      </w:r>
     </w:p>
     <w:p>
       <w:pPr>
@@ -2578,6 +2484,11 @@
       <w:pPr>
         <w:pStyle w:val="Commandlineindent"/>
       </w:pPr>
+    </w:p>
+    <w:p>
+      <w:pPr>
+        <w:pStyle w:val="Commandlineindent"/>
+      </w:pPr>
       <w:r>
         <w:t xml:space="preserve">//à changer </w:t>
       </w:r>
@@ -2608,6 +2519,44 @@
         <w:pStyle w:val="Commandlineindent"/>
       </w:pPr>
       <w:r>
+        <w:t>//</w:t>
+      </w:r>
+      <w:r>
+        <w:t>ansible --list-hosts web</w:t>
+      </w:r>
+      <w:r>
+        <w:t>2</w:t>
+      </w:r>
+    </w:p>
+    <w:p>
+      <w:pPr>
+        <w:pStyle w:val="Commandlineindent"/>
+      </w:pPr>
+      <w:r>
+        <w:t>//</w:t>
+      </w:r>
+      <w:r>
+        <w:t xml:space="preserve">ansible --list-hosts </w:t>
+      </w:r>
+      <w:r>
+        <w:t>lb1</w:t>
+      </w:r>
+    </w:p>
+    <w:p>
+      <w:pPr>
+        <w:pStyle w:val="Commandlineindent"/>
+      </w:pPr>
+    </w:p>
+    <w:p>
+      <w:pPr>
+        <w:pStyle w:val="Commandlineindent"/>
+      </w:pPr>
+    </w:p>
+    <w:p>
+      <w:pPr>
+        <w:pStyle w:val="Commandlineindent"/>
+      </w:pPr>
+      <w:r>
         <w:t>// Ping pour tester</w:t>
       </w:r>
     </w:p>
@@ -2641,6 +2590,11 @@
       </w:r>
       <w:proofErr w:type="spellEnd"/>
       <w:proofErr w:type="gramEnd"/>
+    </w:p>
+    <w:p>
+      <w:pPr>
+        <w:pStyle w:val="Commandlineindent"/>
+      </w:pPr>
     </w:p>
     <w:p>
       <w:pPr>
@@ -3109,13 +3063,7 @@
         <w:rPr>
           <w:lang w:val="fr-CA"/>
         </w:rPr>
-        <w:t xml:space="preserve"> </w:t>
-      </w:r>
-      <w:r>
-        <w:rPr>
-          <w:lang w:val="fr-CA"/>
-        </w:rPr>
-        <w:t>(</w:t>
+        <w:t xml:space="preserve"> (</w:t>
       </w:r>
       <w:proofErr w:type="gramStart"/>
       <w:r>
@@ -4373,36 +4321,9 @@
         <w:tabs>
           <w:tab w:val="left" w:pos="360"/>
         </w:tabs>
-        <w:ind w:left="720"/>
+        <w:ind w:left="1440"/>
         <w:jc w:val="both"/>
         <w:rPr>
-          <w:b/>
-          <w:bCs/>
-          <w:lang w:val="fr-CA"/>
-        </w:rPr>
-      </w:pPr>
-      <w:r>
-        <w:rPr>
-          <w:b/>
-          <w:bCs/>
-          <w:lang w:val="fr-CA"/>
-        </w:rPr>
-        <w:t xml:space="preserve">Question 4 : </w:t>
-      </w:r>
-      <w:r>
-        <w:rPr>
-          <w:lang w:val="fr-CA"/>
-        </w:rPr>
-        <w:t>inclure la réponse de votre commande pour démontrer que le changement a fonctionné.</w:t>
-      </w:r>
-    </w:p>
-    <w:p>
-      <w:pPr>
-        <w:pStyle w:val="Commandlineindent"/>
-        <w:rPr>
-          <w:sz w:val="12"/>
-          <w:szCs w:val="12"/>
-          <w:highlight w:val="darkGray"/>
           <w:lang w:val="fr-CA"/>
         </w:rPr>
       </w:pPr>
@@ -4416,6 +4337,33 @@
         <w:ind w:left="720"/>
         <w:jc w:val="both"/>
         <w:rPr>
+          <w:b/>
+          <w:bCs/>
+          <w:lang w:val="fr-CA"/>
+        </w:rPr>
+      </w:pPr>
+      <w:r>
+        <w:rPr>
+          <w:b/>
+          <w:bCs/>
+          <w:lang w:val="fr-CA"/>
+        </w:rPr>
+        <w:t xml:space="preserve">Question 4 : </w:t>
+      </w:r>
+      <w:r>
+        <w:rPr>
+          <w:lang w:val="fr-CA"/>
+        </w:rPr>
+        <w:t>inclure la réponse de votre commande pour démontrer que le changement a fonctionné.</w:t>
+      </w:r>
+    </w:p>
+    <w:p>
+      <w:pPr>
+        <w:pStyle w:val="Commandlineindent"/>
+        <w:rPr>
+          <w:sz w:val="12"/>
+          <w:szCs w:val="12"/>
+          <w:highlight w:val="darkGray"/>
           <w:lang w:val="fr-CA"/>
         </w:rPr>
       </w:pPr>
@@ -4432,6 +4380,19 @@
           <w:lang w:val="fr-CA"/>
         </w:rPr>
       </w:pPr>
+    </w:p>
+    <w:p>
+      <w:pPr>
+        <w:pStyle w:val="Bullet1"/>
+        <w:tabs>
+          <w:tab w:val="left" w:pos="360"/>
+        </w:tabs>
+        <w:ind w:left="720"/>
+        <w:jc w:val="both"/>
+        <w:rPr>
+          <w:lang w:val="fr-CA"/>
+        </w:rPr>
+      </w:pPr>
       <w:r>
         <w:rPr>
           <w:lang w:val="fr-CA"/>
@@ -4452,6 +4413,19 @@
         </w:rPr>
         <w:t xml:space="preserve"> créé précédemment pour mettre à jour vos serveurs.</w:t>
       </w:r>
+    </w:p>
+    <w:p>
+      <w:pPr>
+        <w:pStyle w:val="Bullet1"/>
+        <w:tabs>
+          <w:tab w:val="left" w:pos="360"/>
+        </w:tabs>
+        <w:ind w:left="720"/>
+        <w:jc w:val="both"/>
+        <w:rPr>
+          <w:lang w:val="fr-CA"/>
+        </w:rPr>
+      </w:pPr>
     </w:p>
     <w:p>
       <w:pPr>
@@ -4785,6 +4759,7 @@
           <w:szCs w:val="20"/>
           <w:lang w:val="fr-FR"/>
         </w:rPr>
+        <w:lastRenderedPageBreak/>
         <w:t xml:space="preserve">Installation de </w:t>
       </w:r>
       <w:proofErr w:type="spellStart"/>
@@ -4831,7 +4806,6 @@
           <w:szCs w:val="20"/>
           <w:lang w:val="fr-FR"/>
         </w:rPr>
-        <w:lastRenderedPageBreak/>
         <w:t>Configurer l’application</w:t>
       </w:r>
     </w:p>
@@ -5801,6 +5775,7 @@
         <w:rPr>
           <w:lang w:val="fr-CA"/>
         </w:rPr>
+        <w:lastRenderedPageBreak/>
         <w:t>&lt;?</w:t>
       </w:r>
       <w:proofErr w:type="spellStart"/>
@@ -5823,7 +5798,6 @@
         <w:rPr>
           <w:lang w:val="fr-CA"/>
         </w:rPr>
-        <w:lastRenderedPageBreak/>
         <w:t xml:space="preserve">  </w:t>
       </w:r>
       <w:proofErr w:type="spellStart"/>
@@ -7285,6 +7259,7 @@
           <w:sz w:val="16"/>
           <w:szCs w:val="20"/>
         </w:rPr>
+        <w:lastRenderedPageBreak/>
         <w:t>}</w:t>
       </w:r>
     </w:p>
@@ -14931,6 +14906,7 @@
   <w:style w:type="character" w:default="1" w:styleId="Policepardfaut">
     <w:name w:val="Default Paragraph Font"/>
     <w:uiPriority w:val="1"/>
+    <w:semiHidden/>
     <w:unhideWhenUsed/>
   </w:style>
   <w:style w:type="table" w:default="1" w:styleId="TableauNormal">

</xml_diff>